<commit_message>
change: Minor edits in RGR
</commit_message>
<xml_diff>
--- a/doc/rgr/RGR.docx
+++ b/doc/rgr/RGR.docx
@@ -569,10 +569,26 @@
         </w:rPr>
       </w:sdtEndPr>
       <w:sdtContent>
+        <w:bookmarkStart w:id="7" w:name="_GoBack" w:displacedByCustomXml="prev"/>
+        <w:bookmarkEnd w:id="7" w:displacedByCustomXml="prev"/>
         <w:p>
           <w:pPr>
             <w:pStyle w:val="a3"/>
+            <w:rPr>
+              <w:rFonts w:asciiTheme="minorHAnsi" w:eastAsiaTheme="minorEastAsia" w:hAnsiTheme="minorHAnsi" w:cstheme="minorBidi"/>
+              <w:noProof/>
+              <w:sz w:val="22"/>
+            </w:rPr>
           </w:pPr>
+          <w:r>
+            <w:fldChar w:fldCharType="begin"/>
+          </w:r>
+          <w:r>
+            <w:instrText xml:space="preserve"> TOC \o "1-3" \h \z \u </w:instrText>
+          </w:r>
+          <w:r>
+            <w:fldChar w:fldCharType="separate"/>
+          </w:r>
         </w:p>
         <w:p>
           <w:pPr>
@@ -584,130 +600,63 @@
               <w:lang w:eastAsia="ru-RU"/>
             </w:rPr>
           </w:pPr>
-          <w:r>
-            <w:fldChar w:fldCharType="begin"/>
-          </w:r>
-          <w:r>
-            <w:instrText xml:space="preserve"> TOC \o "1-3" \h \z \u </w:instrText>
-          </w:r>
-          <w:r>
-            <w:fldChar w:fldCharType="separate"/>
-          </w:r>
-          <w:bookmarkStart w:id="7" w:name="_GoBack"/>
-          <w:bookmarkEnd w:id="7"/>
-        </w:p>
-        <w:p>
-          <w:pPr>
-            <w:pStyle w:val="11"/>
-            <w:rPr>
-              <w:rFonts w:asciiTheme="minorHAnsi" w:eastAsiaTheme="minorEastAsia" w:hAnsiTheme="minorHAnsi" w:cstheme="minorBidi"/>
-              <w:noProof/>
-              <w:sz w:val="22"/>
-              <w:lang w:eastAsia="ru-RU"/>
-            </w:rPr>
-          </w:pPr>
-          <w:r>
-            <w:rPr>
-              <w:rStyle w:val="af0"/>
-              <w:noProof/>
-            </w:rPr>
-            <w:fldChar w:fldCharType="begin"/>
-          </w:r>
-          <w:r>
-            <w:rPr>
-              <w:rStyle w:val="af0"/>
-              <w:noProof/>
-            </w:rPr>
-            <w:instrText xml:space="preserve"> </w:instrText>
-          </w:r>
-          <w:r>
-            <w:rPr>
-              <w:noProof/>
-            </w:rPr>
-            <w:instrText>HYPERLINK \l "_Toc389568226"</w:instrText>
-          </w:r>
-          <w:r>
-            <w:rPr>
-              <w:rStyle w:val="af0"/>
-              <w:noProof/>
-            </w:rPr>
-            <w:instrText xml:space="preserve"> </w:instrText>
-          </w:r>
-          <w:r>
-            <w:rPr>
-              <w:rStyle w:val="af0"/>
-              <w:noProof/>
-            </w:rPr>
-          </w:r>
-          <w:r>
-            <w:rPr>
-              <w:rStyle w:val="af0"/>
-              <w:noProof/>
-            </w:rPr>
-            <w:fldChar w:fldCharType="separate"/>
-          </w:r>
-          <w:r>
-            <w:rPr>
-              <w:rStyle w:val="af0"/>
-              <w:noProof/>
-            </w:rPr>
-            <w:t>Введение</w:t>
-          </w:r>
-          <w:r>
-            <w:rPr>
-              <w:noProof/>
-              <w:webHidden/>
-            </w:rPr>
-            <w:tab/>
-          </w:r>
-          <w:r>
-            <w:rPr>
-              <w:noProof/>
-              <w:webHidden/>
-            </w:rPr>
-            <w:fldChar w:fldCharType="begin"/>
-          </w:r>
-          <w:r>
-            <w:rPr>
-              <w:noProof/>
-              <w:webHidden/>
-            </w:rPr>
-            <w:instrText xml:space="preserve"> PAGEREF _Toc389568226 \h </w:instrText>
-          </w:r>
-          <w:r>
-            <w:rPr>
-              <w:noProof/>
-              <w:webHidden/>
-            </w:rPr>
-          </w:r>
-          <w:r>
-            <w:rPr>
-              <w:noProof/>
-              <w:webHidden/>
-            </w:rPr>
-            <w:fldChar w:fldCharType="separate"/>
-          </w:r>
-          <w:r>
-            <w:rPr>
-              <w:noProof/>
-              <w:webHidden/>
-            </w:rPr>
-            <w:t>4</w:t>
-          </w:r>
-          <w:r>
-            <w:rPr>
-              <w:noProof/>
-              <w:webHidden/>
-            </w:rPr>
-            <w:fldChar w:fldCharType="end"/>
-          </w:r>
-          <w:r>
-            <w:rPr>
-              <w:rStyle w:val="af0"/>
-              <w:noProof/>
-            </w:rPr>
-            <w:fldChar w:fldCharType="end"/>
-          </w:r>
+          <w:hyperlink w:anchor="_Toc389568226" w:history="1">
+            <w:r>
+              <w:rPr>
+                <w:rStyle w:val="af0"/>
+                <w:noProof/>
+              </w:rPr>
+              <w:t>Введение</w:t>
+            </w:r>
+            <w:r>
+              <w:rPr>
+                <w:noProof/>
+                <w:webHidden/>
+              </w:rPr>
+              <w:tab/>
+            </w:r>
+            <w:r>
+              <w:rPr>
+                <w:noProof/>
+                <w:webHidden/>
+              </w:rPr>
+              <w:fldChar w:fldCharType="begin"/>
+            </w:r>
+            <w:r>
+              <w:rPr>
+                <w:noProof/>
+                <w:webHidden/>
+              </w:rPr>
+              <w:instrText xml:space="preserve"> PAGEREF _Toc389568226 \h </w:instrText>
+            </w:r>
+            <w:r>
+              <w:rPr>
+                <w:noProof/>
+                <w:webHidden/>
+              </w:rPr>
+            </w:r>
+            <w:r>
+              <w:rPr>
+                <w:noProof/>
+                <w:webHidden/>
+              </w:rPr>
+              <w:fldChar w:fldCharType="separate"/>
+            </w:r>
+            <w:r>
+              <w:rPr>
+                <w:noProof/>
+                <w:webHidden/>
+              </w:rPr>
+              <w:t>4</w:t>
+            </w:r>
+            <w:r>
+              <w:rPr>
+                <w:noProof/>
+                <w:webHidden/>
+              </w:rPr>
+              <w:fldChar w:fldCharType="end"/>
+            </w:r>
+          </w:hyperlink>
         </w:p>
         <w:p>
           <w:pPr>
@@ -1626,27 +1575,14 @@
       <w:r>
         <w:t xml:space="preserve">Рисунок </w:t>
       </w:r>
-      <w:r>
-        <w:fldChar w:fldCharType="begin"/>
-      </w:r>
-      <w:r>
-        <w:instrText xml:space="preserve"> SEQ Рисунок \* ARABIC </w:instrText>
-      </w:r>
-      <w:r>
-        <w:fldChar w:fldCharType="separate"/>
-      </w:r>
-      <w:r>
-        <w:rPr>
-          <w:noProof/>
-        </w:rPr>
-        <w:t>1</w:t>
-      </w:r>
-      <w:r>
-        <w:rPr>
-          <w:noProof/>
-        </w:rPr>
-        <w:fldChar w:fldCharType="end"/>
-      </w:r>
+      <w:fldSimple w:instr=" SEQ Рисунок \* ARABIC ">
+        <w:r>
+          <w:rPr>
+            <w:noProof/>
+          </w:rPr>
+          <w:t>1</w:t>
+        </w:r>
+      </w:fldSimple>
       <w:r>
         <w:t xml:space="preserve">. Схема </w:t>
       </w:r>
@@ -2279,27 +2215,14 @@
       <w:r>
         <w:t xml:space="preserve">Рисунок </w:t>
       </w:r>
-      <w:r>
-        <w:fldChar w:fldCharType="begin"/>
-      </w:r>
-      <w:r>
-        <w:instrText xml:space="preserve"> SEQ Рисунок \* ARABIC </w:instrText>
-      </w:r>
-      <w:r>
-        <w:fldChar w:fldCharType="separate"/>
-      </w:r>
-      <w:r>
-        <w:rPr>
-          <w:noProof/>
-        </w:rPr>
-        <w:t>2</w:t>
-      </w:r>
-      <w:r>
-        <w:rPr>
-          <w:noProof/>
-        </w:rPr>
-        <w:fldChar w:fldCharType="end"/>
-      </w:r>
+      <w:fldSimple w:instr=" SEQ Рисунок \* ARABIC ">
+        <w:r>
+          <w:rPr>
+            <w:noProof/>
+          </w:rPr>
+          <w:t>2</w:t>
+        </w:r>
+      </w:fldSimple>
       <w:r>
         <w:t xml:space="preserve">. Подключи шифрования и дешифрования </w:t>
       </w:r>
@@ -2419,7 +2342,7 @@
           <w:color w:val="000000"/>
           <w:sz w:val="16"/>
           <w:szCs w:val="16"/>
-          <w:lang w:val="en-US" w:eastAsia="ru-RU"/>
+          <w:lang w:eastAsia="ru-RU"/>
         </w:rPr>
       </w:pPr>
       <w:r>
@@ -2438,7 +2361,7 @@
           <w:color w:val="008000"/>
           <w:sz w:val="16"/>
           <w:szCs w:val="16"/>
-          <w:lang w:val="en-US" w:eastAsia="ru-RU"/>
+          <w:lang w:eastAsia="ru-RU"/>
         </w:rPr>
         <w:t xml:space="preserve">/** </w:t>
       </w:r>
@@ -2458,7 +2381,7 @@
           <w:color w:val="008000"/>
           <w:sz w:val="16"/>
           <w:szCs w:val="16"/>
-          <w:lang w:val="en-US" w:eastAsia="ru-RU"/>
+          <w:lang w:eastAsia="ru-RU"/>
         </w:rPr>
         <w:t xml:space="preserve"> */</w:t>
       </w:r>
@@ -2482,7 +2405,7 @@
           <w:color w:val="000000"/>
           <w:sz w:val="16"/>
           <w:szCs w:val="16"/>
-          <w:lang w:val="en-US" w:eastAsia="ru-RU"/>
+          <w:lang w:eastAsia="ru-RU"/>
         </w:rPr>
         <w:t xml:space="preserve">  </w:t>
       </w:r>
@@ -3125,7 +3048,7 @@
           <w:color w:val="000000"/>
           <w:sz w:val="16"/>
           <w:szCs w:val="16"/>
-          <w:lang w:val="en-US" w:eastAsia="ru-RU"/>
+          <w:lang w:eastAsia="ru-RU"/>
         </w:rPr>
       </w:pPr>
       <w:r>
@@ -3160,7 +3083,7 @@
           <w:color w:val="000000"/>
           <w:sz w:val="16"/>
           <w:szCs w:val="16"/>
-          <w:lang w:val="en-US" w:eastAsia="ru-RU"/>
+          <w:lang w:eastAsia="ru-RU"/>
         </w:rPr>
         <w:t xml:space="preserve"> </w:t>
       </w:r>
@@ -3182,7 +3105,7 @@
           <w:color w:val="000000"/>
           <w:sz w:val="16"/>
           <w:szCs w:val="16"/>
-          <w:lang w:val="en-US" w:eastAsia="ru-RU"/>
+          <w:lang w:eastAsia="ru-RU"/>
         </w:rPr>
         <w:t xml:space="preserve"> </w:t>
       </w:r>
@@ -3194,7 +3117,7 @@
           <w:color w:val="804000"/>
           <w:sz w:val="16"/>
           <w:szCs w:val="16"/>
-          <w:lang w:val="en-US" w:eastAsia="ru-RU"/>
+          <w:lang w:eastAsia="ru-RU"/>
         </w:rPr>
         <w:t>=</w:t>
       </w:r>
@@ -3204,7 +3127,7 @@
           <w:color w:val="000000"/>
           <w:sz w:val="16"/>
           <w:szCs w:val="16"/>
-          <w:lang w:val="en-US" w:eastAsia="ru-RU"/>
+          <w:lang w:eastAsia="ru-RU"/>
         </w:rPr>
         <w:t xml:space="preserve"> </w:t>
       </w:r>
@@ -3214,7 +3137,7 @@
           <w:color w:val="FF0000"/>
           <w:sz w:val="16"/>
           <w:szCs w:val="16"/>
-          <w:lang w:val="en-US" w:eastAsia="ru-RU"/>
+          <w:lang w:eastAsia="ru-RU"/>
         </w:rPr>
         <w:t>6</w:t>
       </w:r>
@@ -3229,30 +3152,30 @@
           <w:color w:val="000000"/>
           <w:sz w:val="16"/>
           <w:szCs w:val="16"/>
-          <w:lang w:val="en-US" w:eastAsia="ru-RU"/>
-        </w:rPr>
-      </w:pPr>
-    </w:p>
-    <w:p>
-      <w:pPr>
-        <w:shd w:val="clear" w:color="auto" w:fill="FFFFFF"/>
-        <w:ind w:firstLine="0"/>
-        <w:jc w:val="left"/>
-        <w:rPr>
-          <w:rFonts w:ascii="Courier New" w:eastAsia="Times New Roman" w:hAnsi="Courier New" w:cs="Courier New"/>
-          <w:color w:val="000000"/>
-          <w:sz w:val="16"/>
-          <w:szCs w:val="16"/>
-          <w:lang w:val="en-US" w:eastAsia="ru-RU"/>
-        </w:rPr>
-      </w:pPr>
-      <w:r>
-        <w:rPr>
-          <w:rFonts w:ascii="Courier New" w:eastAsia="Times New Roman" w:hAnsi="Courier New" w:cs="Courier New"/>
-          <w:color w:val="000000"/>
-          <w:sz w:val="16"/>
-          <w:szCs w:val="16"/>
-          <w:lang w:val="en-US" w:eastAsia="ru-RU"/>
+          <w:lang w:eastAsia="ru-RU"/>
+        </w:rPr>
+      </w:pPr>
+    </w:p>
+    <w:p>
+      <w:pPr>
+        <w:shd w:val="clear" w:color="auto" w:fill="FFFFFF"/>
+        <w:ind w:firstLine="0"/>
+        <w:jc w:val="left"/>
+        <w:rPr>
+          <w:rFonts w:ascii="Courier New" w:eastAsia="Times New Roman" w:hAnsi="Courier New" w:cs="Courier New"/>
+          <w:color w:val="000000"/>
+          <w:sz w:val="16"/>
+          <w:szCs w:val="16"/>
+          <w:lang w:eastAsia="ru-RU"/>
+        </w:rPr>
+      </w:pPr>
+      <w:r>
+        <w:rPr>
+          <w:rFonts w:ascii="Courier New" w:eastAsia="Times New Roman" w:hAnsi="Courier New" w:cs="Courier New"/>
+          <w:color w:val="000000"/>
+          <w:sz w:val="16"/>
+          <w:szCs w:val="16"/>
+          <w:lang w:eastAsia="ru-RU"/>
         </w:rPr>
         <w:t xml:space="preserve">  </w:t>
       </w:r>
@@ -3262,7 +3185,7 @@
           <w:color w:val="008000"/>
           <w:sz w:val="16"/>
           <w:szCs w:val="16"/>
-          <w:lang w:val="en-US" w:eastAsia="ru-RU"/>
+          <w:lang w:eastAsia="ru-RU"/>
         </w:rPr>
         <w:t xml:space="preserve">/** </w:t>
       </w:r>
@@ -3282,7 +3205,7 @@
           <w:color w:val="008000"/>
           <w:sz w:val="16"/>
           <w:szCs w:val="16"/>
-          <w:lang w:val="en-US" w:eastAsia="ru-RU"/>
+          <w:lang w:eastAsia="ru-RU"/>
         </w:rPr>
         <w:t xml:space="preserve"> </w:t>
       </w:r>
@@ -3302,7 +3225,7 @@
           <w:color w:val="008000"/>
           <w:sz w:val="16"/>
           <w:szCs w:val="16"/>
-          <w:lang w:val="en-US" w:eastAsia="ru-RU"/>
+          <w:lang w:eastAsia="ru-RU"/>
         </w:rPr>
         <w:t xml:space="preserve"> */</w:t>
       </w:r>
@@ -3317,16 +3240,16 @@
           <w:color w:val="000000"/>
           <w:sz w:val="16"/>
           <w:szCs w:val="16"/>
-          <w:lang w:val="en-US" w:eastAsia="ru-RU"/>
-        </w:rPr>
-      </w:pPr>
-      <w:r>
-        <w:rPr>
-          <w:rFonts w:ascii="Courier New" w:eastAsia="Times New Roman" w:hAnsi="Courier New" w:cs="Courier New"/>
-          <w:color w:val="000000"/>
-          <w:sz w:val="16"/>
-          <w:szCs w:val="16"/>
-          <w:lang w:val="en-US" w:eastAsia="ru-RU"/>
+          <w:lang w:eastAsia="ru-RU"/>
+        </w:rPr>
+      </w:pPr>
+      <w:r>
+        <w:rPr>
+          <w:rFonts w:ascii="Courier New" w:eastAsia="Times New Roman" w:hAnsi="Courier New" w:cs="Courier New"/>
+          <w:color w:val="000000"/>
+          <w:sz w:val="16"/>
+          <w:szCs w:val="16"/>
+          <w:lang w:eastAsia="ru-RU"/>
         </w:rPr>
         <w:t xml:space="preserve">  </w:t>
       </w:r>
@@ -3352,7 +3275,7 @@
           <w:color w:val="000000"/>
           <w:sz w:val="16"/>
           <w:szCs w:val="16"/>
-          <w:lang w:val="en-US" w:eastAsia="ru-RU"/>
+          <w:lang w:eastAsia="ru-RU"/>
         </w:rPr>
         <w:t xml:space="preserve"> </w:t>
       </w:r>
@@ -3374,7 +3297,7 @@
           <w:color w:val="000000"/>
           <w:sz w:val="16"/>
           <w:szCs w:val="16"/>
-          <w:lang w:val="en-US" w:eastAsia="ru-RU"/>
+          <w:lang w:eastAsia="ru-RU"/>
         </w:rPr>
         <w:t xml:space="preserve"> </w:t>
       </w:r>
@@ -3386,7 +3309,7 @@
           <w:color w:val="804000"/>
           <w:sz w:val="16"/>
           <w:szCs w:val="16"/>
-          <w:lang w:val="en-US" w:eastAsia="ru-RU"/>
+          <w:lang w:eastAsia="ru-RU"/>
         </w:rPr>
         <w:t>=</w:t>
       </w:r>
@@ -3396,7 +3319,7 @@
           <w:color w:val="000000"/>
           <w:sz w:val="16"/>
           <w:szCs w:val="16"/>
-          <w:lang w:val="en-US" w:eastAsia="ru-RU"/>
+          <w:lang w:eastAsia="ru-RU"/>
         </w:rPr>
         <w:t xml:space="preserve"> </w:t>
       </w:r>
@@ -3406,7 +3329,7 @@
           <w:color w:val="FF0000"/>
           <w:sz w:val="16"/>
           <w:szCs w:val="16"/>
-          <w:lang w:val="en-US" w:eastAsia="ru-RU"/>
+          <w:lang w:eastAsia="ru-RU"/>
         </w:rPr>
         <w:t>64</w:t>
       </w:r>
@@ -3430,7 +3353,7 @@
           <w:color w:val="000000"/>
           <w:sz w:val="16"/>
           <w:szCs w:val="16"/>
-          <w:lang w:val="en-US" w:eastAsia="ru-RU"/>
+          <w:lang w:eastAsia="ru-RU"/>
         </w:rPr>
         <w:t xml:space="preserve">  </w:t>
       </w:r>
@@ -3637,7 +3560,7 @@
           <w:color w:val="000000"/>
           <w:sz w:val="16"/>
           <w:szCs w:val="16"/>
-          <w:lang w:val="en-US" w:eastAsia="ru-RU"/>
+          <w:lang w:eastAsia="ru-RU"/>
         </w:rPr>
       </w:pPr>
       <w:r>
@@ -3672,7 +3595,7 @@
           <w:color w:val="000000"/>
           <w:sz w:val="16"/>
           <w:szCs w:val="16"/>
-          <w:lang w:val="en-US" w:eastAsia="ru-RU"/>
+          <w:lang w:eastAsia="ru-RU"/>
         </w:rPr>
         <w:t xml:space="preserve"> </w:t>
       </w:r>
@@ -3694,7 +3617,7 @@
           <w:color w:val="000000"/>
           <w:sz w:val="16"/>
           <w:szCs w:val="16"/>
-          <w:lang w:val="en-US" w:eastAsia="ru-RU"/>
+          <w:lang w:eastAsia="ru-RU"/>
         </w:rPr>
         <w:t xml:space="preserve"> </w:t>
       </w:r>
@@ -3706,7 +3629,7 @@
           <w:color w:val="804000"/>
           <w:sz w:val="16"/>
           <w:szCs w:val="16"/>
-          <w:lang w:val="en-US" w:eastAsia="ru-RU"/>
+          <w:lang w:eastAsia="ru-RU"/>
         </w:rPr>
         <w:t>=</w:t>
       </w:r>
@@ -3716,7 +3639,7 @@
           <w:color w:val="000000"/>
           <w:sz w:val="16"/>
           <w:szCs w:val="16"/>
-          <w:lang w:val="en-US" w:eastAsia="ru-RU"/>
+          <w:lang w:eastAsia="ru-RU"/>
         </w:rPr>
         <w:t xml:space="preserve"> </w:t>
       </w:r>
@@ -3726,7 +3649,7 @@
           <w:color w:val="FF0000"/>
           <w:sz w:val="16"/>
           <w:szCs w:val="16"/>
-          <w:lang w:val="en-US" w:eastAsia="ru-RU"/>
+          <w:lang w:eastAsia="ru-RU"/>
         </w:rPr>
         <w:t>16</w:t>
       </w:r>
@@ -3741,30 +3664,30 @@
           <w:color w:val="000000"/>
           <w:sz w:val="16"/>
           <w:szCs w:val="16"/>
-          <w:lang w:val="en-US" w:eastAsia="ru-RU"/>
-        </w:rPr>
-      </w:pPr>
-    </w:p>
-    <w:p>
-      <w:pPr>
-        <w:shd w:val="clear" w:color="auto" w:fill="FFFFFF"/>
-        <w:ind w:firstLine="0"/>
-        <w:jc w:val="left"/>
-        <w:rPr>
-          <w:rFonts w:ascii="Courier New" w:eastAsia="Times New Roman" w:hAnsi="Courier New" w:cs="Courier New"/>
-          <w:color w:val="000000"/>
-          <w:sz w:val="16"/>
-          <w:szCs w:val="16"/>
-          <w:lang w:val="en-US" w:eastAsia="ru-RU"/>
-        </w:rPr>
-      </w:pPr>
-      <w:r>
-        <w:rPr>
-          <w:rFonts w:ascii="Courier New" w:eastAsia="Times New Roman" w:hAnsi="Courier New" w:cs="Courier New"/>
-          <w:color w:val="000000"/>
-          <w:sz w:val="16"/>
-          <w:szCs w:val="16"/>
-          <w:lang w:val="en-US" w:eastAsia="ru-RU"/>
+          <w:lang w:eastAsia="ru-RU"/>
+        </w:rPr>
+      </w:pPr>
+    </w:p>
+    <w:p>
+      <w:pPr>
+        <w:shd w:val="clear" w:color="auto" w:fill="FFFFFF"/>
+        <w:ind w:firstLine="0"/>
+        <w:jc w:val="left"/>
+        <w:rPr>
+          <w:rFonts w:ascii="Courier New" w:eastAsia="Times New Roman" w:hAnsi="Courier New" w:cs="Courier New"/>
+          <w:color w:val="000000"/>
+          <w:sz w:val="16"/>
+          <w:szCs w:val="16"/>
+          <w:lang w:eastAsia="ru-RU"/>
+        </w:rPr>
+      </w:pPr>
+      <w:r>
+        <w:rPr>
+          <w:rFonts w:ascii="Courier New" w:eastAsia="Times New Roman" w:hAnsi="Courier New" w:cs="Courier New"/>
+          <w:color w:val="000000"/>
+          <w:sz w:val="16"/>
+          <w:szCs w:val="16"/>
+          <w:lang w:eastAsia="ru-RU"/>
         </w:rPr>
         <w:t xml:space="preserve">  </w:t>
       </w:r>
@@ -3774,7 +3697,7 @@
           <w:color w:val="008000"/>
           <w:sz w:val="16"/>
           <w:szCs w:val="16"/>
-          <w:lang w:val="en-US" w:eastAsia="ru-RU"/>
+          <w:lang w:eastAsia="ru-RU"/>
         </w:rPr>
         <w:t xml:space="preserve">/** </w:t>
       </w:r>
@@ -3794,7 +3717,7 @@
           <w:color w:val="008000"/>
           <w:sz w:val="16"/>
           <w:szCs w:val="16"/>
-          <w:lang w:val="en-US" w:eastAsia="ru-RU"/>
+          <w:lang w:eastAsia="ru-RU"/>
         </w:rPr>
         <w:t xml:space="preserve"> </w:t>
       </w:r>
@@ -3814,7 +3737,7 @@
           <w:color w:val="008000"/>
           <w:sz w:val="16"/>
           <w:szCs w:val="16"/>
-          <w:lang w:val="en-US" w:eastAsia="ru-RU"/>
+          <w:lang w:eastAsia="ru-RU"/>
         </w:rPr>
         <w:t xml:space="preserve"> */</w:t>
       </w:r>
@@ -3838,7 +3761,7 @@
           <w:color w:val="000000"/>
           <w:sz w:val="16"/>
           <w:szCs w:val="16"/>
-          <w:lang w:val="en-US" w:eastAsia="ru-RU"/>
+          <w:lang w:eastAsia="ru-RU"/>
         </w:rPr>
         <w:t xml:space="preserve">  </w:t>
       </w:r>
@@ -8224,16 +8147,16 @@
           <w:color w:val="000000"/>
           <w:sz w:val="16"/>
           <w:szCs w:val="16"/>
-          <w:lang w:val="en-US" w:eastAsia="ru-RU"/>
-        </w:rPr>
-      </w:pPr>
-      <w:r>
-        <w:rPr>
-          <w:rFonts w:ascii="Courier New" w:eastAsia="Times New Roman" w:hAnsi="Courier New" w:cs="Courier New"/>
-          <w:color w:val="000000"/>
-          <w:sz w:val="16"/>
-          <w:szCs w:val="16"/>
-          <w:lang w:val="en-US" w:eastAsia="ru-RU"/>
+          <w:lang w:eastAsia="ru-RU"/>
+        </w:rPr>
+      </w:pPr>
+      <w:r>
+        <w:rPr>
+          <w:rFonts w:ascii="Courier New" w:eastAsia="Times New Roman" w:hAnsi="Courier New" w:cs="Courier New"/>
+          <w:color w:val="000000"/>
+          <w:sz w:val="16"/>
+          <w:szCs w:val="16"/>
+          <w:lang w:eastAsia="ru-RU"/>
         </w:rPr>
         <w:t xml:space="preserve">    </w:t>
       </w:r>
@@ -8243,7 +8166,7 @@
           <w:color w:val="008000"/>
           <w:sz w:val="16"/>
           <w:szCs w:val="16"/>
-          <w:lang w:val="en-US" w:eastAsia="ru-RU"/>
+          <w:lang w:eastAsia="ru-RU"/>
         </w:rPr>
         <w:t xml:space="preserve">/** </w:t>
       </w:r>
@@ -8263,7 +8186,7 @@
           <w:color w:val="008000"/>
           <w:sz w:val="16"/>
           <w:szCs w:val="16"/>
-          <w:lang w:val="en-US" w:eastAsia="ru-RU"/>
+          <w:lang w:eastAsia="ru-RU"/>
         </w:rPr>
         <w:t xml:space="preserve"> </w:t>
       </w:r>
@@ -8283,7 +8206,7 @@
           <w:color w:val="008000"/>
           <w:sz w:val="16"/>
           <w:szCs w:val="16"/>
-          <w:lang w:val="en-US" w:eastAsia="ru-RU"/>
+          <w:lang w:eastAsia="ru-RU"/>
         </w:rPr>
         <w:t xml:space="preserve"> 16 </w:t>
       </w:r>
@@ -8303,7 +8226,7 @@
           <w:color w:val="008000"/>
           <w:sz w:val="16"/>
           <w:szCs w:val="16"/>
-          <w:lang w:val="en-US" w:eastAsia="ru-RU"/>
+          <w:lang w:eastAsia="ru-RU"/>
         </w:rPr>
         <w:t xml:space="preserve"> */</w:t>
       </w:r>
@@ -8327,7 +8250,7 @@
           <w:color w:val="000000"/>
           <w:sz w:val="16"/>
           <w:szCs w:val="16"/>
-          <w:lang w:val="en-US" w:eastAsia="ru-RU"/>
+          <w:lang w:eastAsia="ru-RU"/>
         </w:rPr>
         <w:t xml:space="preserve">    </w:t>
       </w:r>
@@ -10802,7 +10725,7 @@
           <w:color w:val="000000"/>
           <w:sz w:val="16"/>
           <w:szCs w:val="16"/>
-          <w:lang w:val="en-US" w:eastAsia="ru-RU"/>
+          <w:lang w:eastAsia="ru-RU"/>
         </w:rPr>
       </w:pPr>
       <w:r>
@@ -10837,9 +10760,29 @@
           <w:color w:val="000000"/>
           <w:sz w:val="16"/>
           <w:szCs w:val="16"/>
-          <w:lang w:val="en-US" w:eastAsia="ru-RU"/>
-        </w:rPr>
-        <w:t xml:space="preserve"> d3 </w:t>
+          <w:lang w:eastAsia="ru-RU"/>
+        </w:rPr>
+        <w:t xml:space="preserve"> </w:t>
+      </w:r>
+      <w:r>
+        <w:rPr>
+          <w:rFonts w:ascii="Courier New" w:eastAsia="Times New Roman" w:hAnsi="Courier New" w:cs="Courier New"/>
+          <w:color w:val="000000"/>
+          <w:sz w:val="16"/>
+          <w:szCs w:val="16"/>
+          <w:lang w:val="en-US" w:eastAsia="ru-RU"/>
+        </w:rPr>
+        <w:t>d</w:t>
+      </w:r>
+      <w:r>
+        <w:rPr>
+          <w:rFonts w:ascii="Courier New" w:eastAsia="Times New Roman" w:hAnsi="Courier New" w:cs="Courier New"/>
+          <w:color w:val="000000"/>
+          <w:sz w:val="16"/>
+          <w:szCs w:val="16"/>
+          <w:lang w:eastAsia="ru-RU"/>
+        </w:rPr>
+        <w:t xml:space="preserve">3 </w:t>
       </w:r>
       <w:r>
         <w:rPr>
@@ -10849,7 +10792,7 @@
           <w:color w:val="804000"/>
           <w:sz w:val="16"/>
           <w:szCs w:val="16"/>
-          <w:lang w:val="en-US" w:eastAsia="ru-RU"/>
+          <w:lang w:eastAsia="ru-RU"/>
         </w:rPr>
         <w:t>=</w:t>
       </w:r>
@@ -10859,7 +10802,7 @@
           <w:color w:val="000000"/>
           <w:sz w:val="16"/>
           <w:szCs w:val="16"/>
-          <w:lang w:val="en-US" w:eastAsia="ru-RU"/>
+          <w:lang w:eastAsia="ru-RU"/>
         </w:rPr>
         <w:t xml:space="preserve"> </w:t>
       </w:r>
@@ -10881,22 +10824,62 @@
           <w:color w:val="000000"/>
           <w:sz w:val="16"/>
           <w:szCs w:val="16"/>
-          <w:lang w:val="en-US" w:eastAsia="ru-RU"/>
-        </w:rPr>
-        <w:t>(d(3), k(3))</w:t>
-      </w:r>
-    </w:p>
-    <w:p>
-      <w:pPr>
-        <w:shd w:val="clear" w:color="auto" w:fill="FFFFFF"/>
-        <w:ind w:firstLine="0"/>
-        <w:jc w:val="left"/>
-        <w:rPr>
-          <w:rFonts w:ascii="Courier New" w:eastAsia="Times New Roman" w:hAnsi="Courier New" w:cs="Courier New"/>
-          <w:color w:val="000000"/>
-          <w:sz w:val="16"/>
-          <w:szCs w:val="16"/>
-          <w:lang w:val="en-US" w:eastAsia="ru-RU"/>
+          <w:lang w:eastAsia="ru-RU"/>
+        </w:rPr>
+        <w:t>(</w:t>
+      </w:r>
+      <w:r>
+        <w:rPr>
+          <w:rFonts w:ascii="Courier New" w:eastAsia="Times New Roman" w:hAnsi="Courier New" w:cs="Courier New"/>
+          <w:color w:val="000000"/>
+          <w:sz w:val="16"/>
+          <w:szCs w:val="16"/>
+          <w:lang w:val="en-US" w:eastAsia="ru-RU"/>
+        </w:rPr>
+        <w:t>d</w:t>
+      </w:r>
+      <w:r>
+        <w:rPr>
+          <w:rFonts w:ascii="Courier New" w:eastAsia="Times New Roman" w:hAnsi="Courier New" w:cs="Courier New"/>
+          <w:color w:val="000000"/>
+          <w:sz w:val="16"/>
+          <w:szCs w:val="16"/>
+          <w:lang w:eastAsia="ru-RU"/>
+        </w:rPr>
+        <w:t xml:space="preserve">(3), </w:t>
+      </w:r>
+      <w:r>
+        <w:rPr>
+          <w:rFonts w:ascii="Courier New" w:eastAsia="Times New Roman" w:hAnsi="Courier New" w:cs="Courier New"/>
+          <w:color w:val="000000"/>
+          <w:sz w:val="16"/>
+          <w:szCs w:val="16"/>
+          <w:lang w:val="en-US" w:eastAsia="ru-RU"/>
+        </w:rPr>
+        <w:t>k</w:t>
+      </w:r>
+      <w:r>
+        <w:rPr>
+          <w:rFonts w:ascii="Courier New" w:eastAsia="Times New Roman" w:hAnsi="Courier New" w:cs="Courier New"/>
+          <w:color w:val="000000"/>
+          <w:sz w:val="16"/>
+          <w:szCs w:val="16"/>
+          <w:lang w:eastAsia="ru-RU"/>
+        </w:rPr>
+        <w:t>(3))</w:t>
+      </w:r>
+    </w:p>
+    <w:p>
+      <w:pPr>
+        <w:shd w:val="clear" w:color="auto" w:fill="FFFFFF"/>
+        <w:ind w:firstLine="0"/>
+        <w:jc w:val="left"/>
+        <w:rPr>
+          <w:rFonts w:ascii="Courier New" w:eastAsia="Times New Roman" w:hAnsi="Courier New" w:cs="Courier New"/>
+          <w:color w:val="000000"/>
+          <w:sz w:val="16"/>
+          <w:szCs w:val="16"/>
+          <w:lang w:eastAsia="ru-RU"/>
         </w:rPr>
       </w:pPr>
     </w:p>
@@ -10910,16 +10893,16 @@
           <w:color w:val="008000"/>
           <w:sz w:val="16"/>
           <w:szCs w:val="16"/>
-          <w:lang w:val="en-US" w:eastAsia="ru-RU"/>
-        </w:rPr>
-      </w:pPr>
-      <w:r>
-        <w:rPr>
-          <w:rFonts w:ascii="Courier New" w:eastAsia="Times New Roman" w:hAnsi="Courier New" w:cs="Courier New"/>
-          <w:color w:val="000000"/>
-          <w:sz w:val="16"/>
-          <w:szCs w:val="16"/>
-          <w:lang w:val="en-US" w:eastAsia="ru-RU"/>
+          <w:lang w:eastAsia="ru-RU"/>
+        </w:rPr>
+      </w:pPr>
+      <w:r>
+        <w:rPr>
+          <w:rFonts w:ascii="Courier New" w:eastAsia="Times New Roman" w:hAnsi="Courier New" w:cs="Courier New"/>
+          <w:color w:val="000000"/>
+          <w:sz w:val="16"/>
+          <w:szCs w:val="16"/>
+          <w:lang w:eastAsia="ru-RU"/>
         </w:rPr>
         <w:t xml:space="preserve">    </w:t>
       </w:r>
@@ -10929,7 +10912,7 @@
           <w:color w:val="008000"/>
           <w:sz w:val="16"/>
           <w:szCs w:val="16"/>
-          <w:lang w:val="en-US" w:eastAsia="ru-RU"/>
+          <w:lang w:eastAsia="ru-RU"/>
         </w:rPr>
         <w:t xml:space="preserve">// </w:t>
       </w:r>
@@ -10949,7 +10932,7 @@
           <w:color w:val="008000"/>
           <w:sz w:val="16"/>
           <w:szCs w:val="16"/>
-          <w:lang w:val="en-US" w:eastAsia="ru-RU"/>
+          <w:lang w:eastAsia="ru-RU"/>
         </w:rPr>
         <w:t xml:space="preserve"> </w:t>
       </w:r>
@@ -10985,7 +10968,7 @@
           <w:color w:val="000000"/>
           <w:sz w:val="16"/>
           <w:szCs w:val="16"/>
-          <w:lang w:val="en-US" w:eastAsia="ru-RU"/>
+          <w:lang w:eastAsia="ru-RU"/>
         </w:rPr>
         <w:t xml:space="preserve">    </w:t>
       </w:r>
@@ -11270,7 +11253,7 @@
           <w:color w:val="000000"/>
           <w:sz w:val="16"/>
           <w:szCs w:val="16"/>
-          <w:lang w:val="en-US" w:eastAsia="ru-RU"/>
+          <w:lang w:eastAsia="ru-RU"/>
         </w:rPr>
       </w:pPr>
       <w:r>
@@ -11308,16 +11291,16 @@
           <w:color w:val="000000"/>
           <w:sz w:val="16"/>
           <w:szCs w:val="16"/>
-          <w:lang w:val="en-US" w:eastAsia="ru-RU"/>
-        </w:rPr>
-      </w:pPr>
-      <w:r>
-        <w:rPr>
-          <w:rFonts w:ascii="Courier New" w:eastAsia="Times New Roman" w:hAnsi="Courier New" w:cs="Courier New"/>
-          <w:color w:val="000000"/>
-          <w:sz w:val="16"/>
-          <w:szCs w:val="16"/>
-          <w:lang w:val="en-US" w:eastAsia="ru-RU"/>
+          <w:lang w:eastAsia="ru-RU"/>
+        </w:rPr>
+      </w:pPr>
+      <w:r>
+        <w:rPr>
+          <w:rFonts w:ascii="Courier New" w:eastAsia="Times New Roman" w:hAnsi="Courier New" w:cs="Courier New"/>
+          <w:color w:val="000000"/>
+          <w:sz w:val="16"/>
+          <w:szCs w:val="16"/>
+          <w:lang w:eastAsia="ru-RU"/>
         </w:rPr>
         <w:t xml:space="preserve">  }</w:t>
       </w:r>
@@ -11332,7 +11315,7 @@
           <w:color w:val="000000"/>
           <w:sz w:val="16"/>
           <w:szCs w:val="16"/>
-          <w:lang w:val="en-US" w:eastAsia="ru-RU"/>
+          <w:lang w:eastAsia="ru-RU"/>
         </w:rPr>
       </w:pPr>
     </w:p>
@@ -11381,7 +11364,7 @@
           <w:color w:val="008000"/>
           <w:sz w:val="16"/>
           <w:szCs w:val="16"/>
-          <w:lang w:val="en-US" w:eastAsia="ru-RU"/>
+          <w:lang w:eastAsia="ru-RU"/>
         </w:rPr>
       </w:pPr>
       <w:r>
@@ -11390,7 +11373,7 @@
           <w:color w:val="008000"/>
           <w:sz w:val="16"/>
           <w:szCs w:val="16"/>
-          <w:lang w:val="en-US" w:eastAsia="ru-RU"/>
+          <w:lang w:eastAsia="ru-RU"/>
         </w:rPr>
         <w:t>/**</w:t>
       </w:r>
@@ -11405,7 +11388,7 @@
           <w:color w:val="008000"/>
           <w:sz w:val="16"/>
           <w:szCs w:val="16"/>
-          <w:lang w:val="en-US" w:eastAsia="ru-RU"/>
+          <w:lang w:eastAsia="ru-RU"/>
         </w:rPr>
       </w:pPr>
       <w:r>
@@ -11414,7 +11397,7 @@
           <w:color w:val="008000"/>
           <w:sz w:val="16"/>
           <w:szCs w:val="16"/>
-          <w:lang w:val="en-US" w:eastAsia="ru-RU"/>
+          <w:lang w:eastAsia="ru-RU"/>
         </w:rPr>
         <w:t xml:space="preserve"> * </w:t>
       </w:r>
@@ -11434,7 +11417,7 @@
           <w:color w:val="008000"/>
           <w:sz w:val="16"/>
           <w:szCs w:val="16"/>
-          <w:lang w:val="en-US" w:eastAsia="ru-RU"/>
+          <w:lang w:eastAsia="ru-RU"/>
         </w:rPr>
         <w:t xml:space="preserve"> </w:t>
       </w:r>
@@ -11454,7 +11437,7 @@
           <w:color w:val="008000"/>
           <w:sz w:val="16"/>
           <w:szCs w:val="16"/>
-          <w:lang w:val="en-US" w:eastAsia="ru-RU"/>
+          <w:lang w:eastAsia="ru-RU"/>
         </w:rPr>
         <w:t xml:space="preserve"> </w:t>
       </w:r>
@@ -11474,24 +11457,10 @@
           <w:color w:val="008000"/>
           <w:sz w:val="16"/>
           <w:szCs w:val="16"/>
-          <w:lang w:val="en-US" w:eastAsia="ru-RU"/>
-        </w:rPr>
-        <w:t xml:space="preserve"> IDEA</w:t>
-      </w:r>
-    </w:p>
-    <w:p>
-      <w:pPr>
-        <w:shd w:val="clear" w:color="auto" w:fill="FFFFFF"/>
-        <w:ind w:firstLine="0"/>
-        <w:jc w:val="left"/>
-        <w:rPr>
-          <w:rFonts w:ascii="Courier New" w:eastAsia="Times New Roman" w:hAnsi="Courier New" w:cs="Courier New"/>
-          <w:color w:val="000000"/>
-          <w:sz w:val="16"/>
-          <w:szCs w:val="16"/>
-          <w:lang w:val="en-US" w:eastAsia="ru-RU"/>
-        </w:rPr>
-      </w:pPr>
+          <w:lang w:eastAsia="ru-RU"/>
+        </w:rPr>
+        <w:t xml:space="preserve"> </w:t>
+      </w:r>
       <w:r>
         <w:rPr>
           <w:rFonts w:ascii="Courier New" w:eastAsia="Times New Roman" w:hAnsi="Courier New" w:cs="Courier New"/>
@@ -11500,6 +11469,30 @@
           <w:szCs w:val="16"/>
           <w:lang w:val="en-US" w:eastAsia="ru-RU"/>
         </w:rPr>
+        <w:t>IDEA</w:t>
+      </w:r>
+    </w:p>
+    <w:p>
+      <w:pPr>
+        <w:shd w:val="clear" w:color="auto" w:fill="FFFFFF"/>
+        <w:ind w:firstLine="0"/>
+        <w:jc w:val="left"/>
+        <w:rPr>
+          <w:rFonts w:ascii="Courier New" w:eastAsia="Times New Roman" w:hAnsi="Courier New" w:cs="Courier New"/>
+          <w:color w:val="000000"/>
+          <w:sz w:val="16"/>
+          <w:szCs w:val="16"/>
+          <w:lang w:eastAsia="ru-RU"/>
+        </w:rPr>
+      </w:pPr>
+      <w:r>
+        <w:rPr>
+          <w:rFonts w:ascii="Courier New" w:eastAsia="Times New Roman" w:hAnsi="Courier New" w:cs="Courier New"/>
+          <w:color w:val="008000"/>
+          <w:sz w:val="16"/>
+          <w:szCs w:val="16"/>
+          <w:lang w:eastAsia="ru-RU"/>
+        </w:rPr>
         <w:t xml:space="preserve"> */</w:t>
       </w:r>
     </w:p>
@@ -11513,7 +11506,7 @@
           <w:color w:val="000000"/>
           <w:sz w:val="16"/>
           <w:szCs w:val="16"/>
-          <w:lang w:val="en-US" w:eastAsia="ru-RU"/>
+          <w:lang w:eastAsia="ru-RU"/>
         </w:rPr>
       </w:pPr>
       <w:proofErr w:type="gramStart"/>
@@ -11536,7 +11529,7 @@
           <w:color w:val="000000"/>
           <w:sz w:val="16"/>
           <w:szCs w:val="16"/>
-          <w:lang w:val="en-US" w:eastAsia="ru-RU"/>
+          <w:lang w:eastAsia="ru-RU"/>
         </w:rPr>
         <w:t xml:space="preserve"> </w:t>
       </w:r>
@@ -11558,7 +11551,7 @@
           <w:color w:val="000000"/>
           <w:sz w:val="16"/>
           <w:szCs w:val="16"/>
-          <w:lang w:val="en-US" w:eastAsia="ru-RU"/>
+          <w:lang w:eastAsia="ru-RU"/>
         </w:rPr>
         <w:t xml:space="preserve"> {</w:t>
       </w:r>
@@ -11573,30 +11566,30 @@
           <w:color w:val="000000"/>
           <w:sz w:val="16"/>
           <w:szCs w:val="16"/>
-          <w:lang w:val="en-US" w:eastAsia="ru-RU"/>
-        </w:rPr>
-      </w:pPr>
-    </w:p>
-    <w:p>
-      <w:pPr>
-        <w:shd w:val="clear" w:color="auto" w:fill="FFFFFF"/>
-        <w:ind w:firstLine="0"/>
-        <w:jc w:val="left"/>
-        <w:rPr>
-          <w:rFonts w:ascii="Courier New" w:eastAsia="Times New Roman" w:hAnsi="Courier New" w:cs="Courier New"/>
-          <w:color w:val="000000"/>
-          <w:sz w:val="16"/>
-          <w:szCs w:val="16"/>
-          <w:lang w:eastAsia="ru-RU"/>
-        </w:rPr>
-      </w:pPr>
-      <w:r>
-        <w:rPr>
-          <w:rFonts w:ascii="Courier New" w:eastAsia="Times New Roman" w:hAnsi="Courier New" w:cs="Courier New"/>
-          <w:color w:val="000000"/>
-          <w:sz w:val="16"/>
-          <w:szCs w:val="16"/>
-          <w:lang w:val="en-US" w:eastAsia="ru-RU"/>
+          <w:lang w:eastAsia="ru-RU"/>
+        </w:rPr>
+      </w:pPr>
+    </w:p>
+    <w:p>
+      <w:pPr>
+        <w:shd w:val="clear" w:color="auto" w:fill="FFFFFF"/>
+        <w:ind w:firstLine="0"/>
+        <w:jc w:val="left"/>
+        <w:rPr>
+          <w:rFonts w:ascii="Courier New" w:eastAsia="Times New Roman" w:hAnsi="Courier New" w:cs="Courier New"/>
+          <w:color w:val="000000"/>
+          <w:sz w:val="16"/>
+          <w:szCs w:val="16"/>
+          <w:lang w:eastAsia="ru-RU"/>
+        </w:rPr>
+      </w:pPr>
+      <w:r>
+        <w:rPr>
+          <w:rFonts w:ascii="Courier New" w:eastAsia="Times New Roman" w:hAnsi="Courier New" w:cs="Courier New"/>
+          <w:color w:val="000000"/>
+          <w:sz w:val="16"/>
+          <w:szCs w:val="16"/>
+          <w:lang w:eastAsia="ru-RU"/>
         </w:rPr>
         <w:t xml:space="preserve">  </w:t>
       </w:r>
@@ -13178,7 +13171,7 @@
           <w:color w:val="000000"/>
           <w:sz w:val="16"/>
           <w:szCs w:val="16"/>
-          <w:lang w:val="en-US" w:eastAsia="ru-RU"/>
+          <w:lang w:eastAsia="ru-RU"/>
         </w:rPr>
       </w:pPr>
       <w:r>
@@ -13191,7 +13184,6 @@
         </w:rPr>
         <w:t xml:space="preserve">    </w:t>
       </w:r>
-      <w:proofErr w:type="spellStart"/>
       <w:proofErr w:type="gramStart"/>
       <w:r>
         <w:rPr>
@@ -13201,16 +13193,35 @@
           <w:szCs w:val="16"/>
           <w:lang w:val="en-US" w:eastAsia="ru-RU"/>
         </w:rPr>
-        <w:t>res.last</w:t>
-      </w:r>
-      <w:proofErr w:type="spellEnd"/>
-      <w:r>
-        <w:rPr>
-          <w:rFonts w:ascii="Courier New" w:eastAsia="Times New Roman" w:hAnsi="Courier New" w:cs="Courier New"/>
-          <w:color w:val="000000"/>
-          <w:sz w:val="16"/>
-          <w:szCs w:val="16"/>
-          <w:lang w:val="en-US" w:eastAsia="ru-RU"/>
+        <w:t>res</w:t>
+      </w:r>
+      <w:r>
+        <w:rPr>
+          <w:rFonts w:ascii="Courier New" w:eastAsia="Times New Roman" w:hAnsi="Courier New" w:cs="Courier New"/>
+          <w:color w:val="000000"/>
+          <w:sz w:val="16"/>
+          <w:szCs w:val="16"/>
+          <w:lang w:eastAsia="ru-RU"/>
+        </w:rPr>
+        <w:t>.</w:t>
+      </w:r>
+      <w:r>
+        <w:rPr>
+          <w:rFonts w:ascii="Courier New" w:eastAsia="Times New Roman" w:hAnsi="Courier New" w:cs="Courier New"/>
+          <w:color w:val="000000"/>
+          <w:sz w:val="16"/>
+          <w:szCs w:val="16"/>
+          <w:lang w:val="en-US" w:eastAsia="ru-RU"/>
+        </w:rPr>
+        <w:t>last</w:t>
+      </w:r>
+      <w:r>
+        <w:rPr>
+          <w:rFonts w:ascii="Courier New" w:eastAsia="Times New Roman" w:hAnsi="Courier New" w:cs="Courier New"/>
+          <w:color w:val="000000"/>
+          <w:sz w:val="16"/>
+          <w:szCs w:val="16"/>
+          <w:lang w:eastAsia="ru-RU"/>
         </w:rPr>
         <w:t>(</w:t>
       </w:r>
@@ -13233,7 +13244,7 @@
           <w:color w:val="000000"/>
           <w:sz w:val="16"/>
           <w:szCs w:val="16"/>
-          <w:lang w:val="en-US" w:eastAsia="ru-RU"/>
+          <w:lang w:eastAsia="ru-RU"/>
         </w:rPr>
         <w:t>)</w:t>
       </w:r>
@@ -13248,16 +13259,16 @@
           <w:color w:val="000000"/>
           <w:sz w:val="16"/>
           <w:szCs w:val="16"/>
-          <w:lang w:val="en-US" w:eastAsia="ru-RU"/>
-        </w:rPr>
-      </w:pPr>
-      <w:r>
-        <w:rPr>
-          <w:rFonts w:ascii="Courier New" w:eastAsia="Times New Roman" w:hAnsi="Courier New" w:cs="Courier New"/>
-          <w:color w:val="000000"/>
-          <w:sz w:val="16"/>
-          <w:szCs w:val="16"/>
-          <w:lang w:val="en-US" w:eastAsia="ru-RU"/>
+          <w:lang w:eastAsia="ru-RU"/>
+        </w:rPr>
+      </w:pPr>
+      <w:r>
+        <w:rPr>
+          <w:rFonts w:ascii="Courier New" w:eastAsia="Times New Roman" w:hAnsi="Courier New" w:cs="Courier New"/>
+          <w:color w:val="000000"/>
+          <w:sz w:val="16"/>
+          <w:szCs w:val="16"/>
+          <w:lang w:eastAsia="ru-RU"/>
         </w:rPr>
         <w:t xml:space="preserve">  }</w:t>
       </w:r>
@@ -13272,7 +13283,7 @@
           <w:color w:val="000000"/>
           <w:sz w:val="16"/>
           <w:szCs w:val="16"/>
-          <w:lang w:val="en-US" w:eastAsia="ru-RU"/>
+          <w:lang w:eastAsia="ru-RU"/>
         </w:rPr>
       </w:pPr>
     </w:p>
@@ -15595,7 +15606,7 @@
           <w:color w:val="000000"/>
           <w:sz w:val="16"/>
           <w:szCs w:val="16"/>
-          <w:lang w:eastAsia="ru-RU"/>
+          <w:lang w:val="en-US" w:eastAsia="ru-RU"/>
         </w:rPr>
       </w:pPr>
       <w:r>
@@ -15618,7 +15629,7 @@
           <w:color w:val="0000FF"/>
           <w:sz w:val="16"/>
           <w:szCs w:val="16"/>
-          <w:lang w:eastAsia="ru-RU"/>
+          <w:lang w:val="en-US" w:eastAsia="ru-RU"/>
         </w:rPr>
         <w:t>val</w:t>
       </w:r>
@@ -15630,7 +15641,7 @@
           <w:color w:val="000000"/>
           <w:sz w:val="16"/>
           <w:szCs w:val="16"/>
-          <w:lang w:eastAsia="ru-RU"/>
+          <w:lang w:val="en-US" w:eastAsia="ru-RU"/>
         </w:rPr>
         <w:t xml:space="preserve"> set2 </w:t>
       </w:r>
@@ -15642,7 +15653,7 @@
           <w:color w:val="804000"/>
           <w:sz w:val="16"/>
           <w:szCs w:val="16"/>
-          <w:lang w:eastAsia="ru-RU"/>
+          <w:lang w:val="en-US" w:eastAsia="ru-RU"/>
         </w:rPr>
         <w:t>=</w:t>
       </w:r>
@@ -15652,7 +15663,7 @@
           <w:color w:val="000000"/>
           <w:sz w:val="16"/>
           <w:szCs w:val="16"/>
-          <w:lang w:eastAsia="ru-RU"/>
+          <w:lang w:val="en-US" w:eastAsia="ru-RU"/>
         </w:rPr>
         <w:t xml:space="preserve"> () </w:t>
       </w:r>
@@ -15664,7 +15675,7 @@
           <w:color w:val="804000"/>
           <w:sz w:val="16"/>
           <w:szCs w:val="16"/>
-          <w:lang w:eastAsia="ru-RU"/>
+          <w:lang w:val="en-US" w:eastAsia="ru-RU"/>
         </w:rPr>
         <w:t>=&gt;</w:t>
       </w:r>
@@ -15674,7 +15685,7 @@
           <w:color w:val="000000"/>
           <w:sz w:val="16"/>
           <w:szCs w:val="16"/>
-          <w:lang w:eastAsia="ru-RU"/>
+          <w:lang w:val="en-US" w:eastAsia="ru-RU"/>
         </w:rPr>
         <w:t xml:space="preserve"> {</w:t>
       </w:r>
@@ -16005,7 +16016,7 @@
           <w:color w:val="000000"/>
           <w:sz w:val="16"/>
           <w:szCs w:val="16"/>
-          <w:lang w:eastAsia="ru-RU"/>
+          <w:lang w:val="en-US" w:eastAsia="ru-RU"/>
         </w:rPr>
       </w:pPr>
       <w:r>
@@ -16026,11 +16037,21 @@
           <w:color w:val="000000"/>
           <w:sz w:val="16"/>
           <w:szCs w:val="16"/>
-          <w:lang w:eastAsia="ru-RU"/>
+          <w:lang w:val="en-US" w:eastAsia="ru-RU"/>
         </w:rPr>
         <w:t>setSubKey</w:t>
       </w:r>
       <w:proofErr w:type="spellEnd"/>
+      <w:r>
+        <w:rPr>
+          <w:rFonts w:ascii="Courier New" w:eastAsia="Times New Roman" w:hAnsi="Courier New" w:cs="Courier New"/>
+          <w:color w:val="000000"/>
+          <w:sz w:val="16"/>
+          <w:szCs w:val="16"/>
+          <w:lang w:val="en-US" w:eastAsia="ru-RU"/>
+        </w:rPr>
+        <w:t>(</w:t>
+      </w:r>
       <w:proofErr w:type="gramEnd"/>
       <w:r>
         <w:rPr>
@@ -16038,18 +16059,18 @@
           <w:color w:val="000000"/>
           <w:sz w:val="16"/>
           <w:szCs w:val="16"/>
-          <w:lang w:eastAsia="ru-RU"/>
-        </w:rPr>
-        <w:t xml:space="preserve">(t4); </w:t>
-      </w:r>
-      <w:proofErr w:type="spellStart"/>
-      <w:r>
-        <w:rPr>
-          <w:rFonts w:ascii="Courier New" w:eastAsia="Times New Roman" w:hAnsi="Courier New" w:cs="Courier New"/>
-          <w:color w:val="000000"/>
-          <w:sz w:val="16"/>
-          <w:szCs w:val="16"/>
-          <w:lang w:eastAsia="ru-RU"/>
+          <w:lang w:val="en-US" w:eastAsia="ru-RU"/>
+        </w:rPr>
+        <w:t xml:space="preserve">t4); </w:t>
+      </w:r>
+      <w:proofErr w:type="spellStart"/>
+      <w:r>
+        <w:rPr>
+          <w:rFonts w:ascii="Courier New" w:eastAsia="Times New Roman" w:hAnsi="Courier New" w:cs="Courier New"/>
+          <w:color w:val="000000"/>
+          <w:sz w:val="16"/>
+          <w:szCs w:val="16"/>
+          <w:lang w:val="en-US" w:eastAsia="ru-RU"/>
         </w:rPr>
         <w:t>setSubKey</w:t>
       </w:r>
@@ -16060,7 +16081,7 @@
           <w:color w:val="000000"/>
           <w:sz w:val="16"/>
           <w:szCs w:val="16"/>
-          <w:lang w:eastAsia="ru-RU"/>
+          <w:lang w:val="en-US" w:eastAsia="ru-RU"/>
         </w:rPr>
         <w:t>(t3)</w:t>
       </w:r>
@@ -16075,16 +16096,16 @@
           <w:color w:val="000000"/>
           <w:sz w:val="16"/>
           <w:szCs w:val="16"/>
-          <w:lang w:eastAsia="ru-RU"/>
-        </w:rPr>
-      </w:pPr>
-      <w:r>
-        <w:rPr>
-          <w:rFonts w:ascii="Courier New" w:eastAsia="Times New Roman" w:hAnsi="Courier New" w:cs="Courier New"/>
-          <w:color w:val="000000"/>
-          <w:sz w:val="16"/>
-          <w:szCs w:val="16"/>
-          <w:lang w:eastAsia="ru-RU"/>
+          <w:lang w:val="en-US" w:eastAsia="ru-RU"/>
+        </w:rPr>
+      </w:pPr>
+      <w:r>
+        <w:rPr>
+          <w:rFonts w:ascii="Courier New" w:eastAsia="Times New Roman" w:hAnsi="Courier New" w:cs="Courier New"/>
+          <w:color w:val="000000"/>
+          <w:sz w:val="16"/>
+          <w:szCs w:val="16"/>
+          <w:lang w:val="en-US" w:eastAsia="ru-RU"/>
         </w:rPr>
         <w:t xml:space="preserve">      </w:t>
       </w:r>
@@ -16096,11 +16117,21 @@
           <w:color w:val="000000"/>
           <w:sz w:val="16"/>
           <w:szCs w:val="16"/>
-          <w:lang w:eastAsia="ru-RU"/>
+          <w:lang w:val="en-US" w:eastAsia="ru-RU"/>
         </w:rPr>
         <w:t>setSubKey</w:t>
       </w:r>
       <w:proofErr w:type="spellEnd"/>
+      <w:r>
+        <w:rPr>
+          <w:rFonts w:ascii="Courier New" w:eastAsia="Times New Roman" w:hAnsi="Courier New" w:cs="Courier New"/>
+          <w:color w:val="000000"/>
+          <w:sz w:val="16"/>
+          <w:szCs w:val="16"/>
+          <w:lang w:val="en-US" w:eastAsia="ru-RU"/>
+        </w:rPr>
+        <w:t>(</w:t>
+      </w:r>
       <w:proofErr w:type="gramEnd"/>
       <w:r>
         <w:rPr>
@@ -16108,18 +16139,18 @@
           <w:color w:val="000000"/>
           <w:sz w:val="16"/>
           <w:szCs w:val="16"/>
-          <w:lang w:eastAsia="ru-RU"/>
-        </w:rPr>
-        <w:t xml:space="preserve">(t2); </w:t>
-      </w:r>
-      <w:proofErr w:type="spellStart"/>
-      <w:r>
-        <w:rPr>
-          <w:rFonts w:ascii="Courier New" w:eastAsia="Times New Roman" w:hAnsi="Courier New" w:cs="Courier New"/>
-          <w:color w:val="000000"/>
-          <w:sz w:val="16"/>
-          <w:szCs w:val="16"/>
-          <w:lang w:eastAsia="ru-RU"/>
+          <w:lang w:val="en-US" w:eastAsia="ru-RU"/>
+        </w:rPr>
+        <w:t xml:space="preserve">t2); </w:t>
+      </w:r>
+      <w:proofErr w:type="spellStart"/>
+      <w:r>
+        <w:rPr>
+          <w:rFonts w:ascii="Courier New" w:eastAsia="Times New Roman" w:hAnsi="Courier New" w:cs="Courier New"/>
+          <w:color w:val="000000"/>
+          <w:sz w:val="16"/>
+          <w:szCs w:val="16"/>
+          <w:lang w:val="en-US" w:eastAsia="ru-RU"/>
         </w:rPr>
         <w:t>setSubKey</w:t>
       </w:r>
@@ -16130,7 +16161,7 @@
           <w:color w:val="000000"/>
           <w:sz w:val="16"/>
           <w:szCs w:val="16"/>
-          <w:lang w:eastAsia="ru-RU"/>
+          <w:lang w:val="en-US" w:eastAsia="ru-RU"/>
         </w:rPr>
         <w:t>(t1)</w:t>
       </w:r>
@@ -16154,7 +16185,777 @@
           <w:color w:val="000000"/>
           <w:sz w:val="16"/>
           <w:szCs w:val="16"/>
-          <w:lang w:eastAsia="ru-RU"/>
+          <w:lang w:val="en-US" w:eastAsia="ru-RU"/>
+        </w:rPr>
+        <w:t xml:space="preserve">    </w:t>
+      </w:r>
+      <w:r>
+        <w:rPr>
+          <w:rFonts w:ascii="Courier New" w:eastAsia="Times New Roman" w:hAnsi="Courier New" w:cs="Courier New"/>
+          <w:color w:val="000000"/>
+          <w:sz w:val="16"/>
+          <w:szCs w:val="16"/>
+          <w:lang w:eastAsia="ru-RU"/>
+        </w:rPr>
+        <w:t>}</w:t>
+      </w:r>
+    </w:p>
+    <w:p>
+      <w:pPr>
+        <w:shd w:val="clear" w:color="auto" w:fill="FFFFFF"/>
+        <w:ind w:firstLine="0"/>
+        <w:jc w:val="left"/>
+        <w:rPr>
+          <w:rFonts w:ascii="Courier New" w:eastAsia="Times New Roman" w:hAnsi="Courier New" w:cs="Courier New"/>
+          <w:color w:val="000000"/>
+          <w:sz w:val="16"/>
+          <w:szCs w:val="16"/>
+          <w:lang w:eastAsia="ru-RU"/>
+        </w:rPr>
+      </w:pPr>
+    </w:p>
+    <w:p>
+      <w:pPr>
+        <w:shd w:val="clear" w:color="auto" w:fill="FFFFFF"/>
+        <w:ind w:firstLine="0"/>
+        <w:jc w:val="left"/>
+        <w:rPr>
+          <w:rFonts w:ascii="Courier New" w:eastAsia="Times New Roman" w:hAnsi="Courier New" w:cs="Courier New"/>
+          <w:color w:val="000000"/>
+          <w:sz w:val="16"/>
+          <w:szCs w:val="16"/>
+          <w:lang w:val="en-US" w:eastAsia="ru-RU"/>
+        </w:rPr>
+      </w:pPr>
+      <w:r>
+        <w:rPr>
+          <w:rFonts w:ascii="Courier New" w:eastAsia="Times New Roman" w:hAnsi="Courier New" w:cs="Courier New"/>
+          <w:color w:val="000000"/>
+          <w:sz w:val="16"/>
+          <w:szCs w:val="16"/>
+          <w:lang w:val="en-US" w:eastAsia="ru-RU"/>
+        </w:rPr>
+        <w:t xml:space="preserve">    </w:t>
+      </w:r>
+      <w:proofErr w:type="gramStart"/>
+      <w:r>
+        <w:rPr>
+          <w:rFonts w:ascii="Courier New" w:eastAsia="Times New Roman" w:hAnsi="Courier New" w:cs="Courier New"/>
+          <w:color w:val="000000"/>
+          <w:sz w:val="16"/>
+          <w:szCs w:val="16"/>
+          <w:lang w:val="en-US" w:eastAsia="ru-RU"/>
+        </w:rPr>
+        <w:t>set2()</w:t>
+      </w:r>
+      <w:proofErr w:type="gramEnd"/>
+    </w:p>
+    <w:p>
+      <w:pPr>
+        <w:shd w:val="clear" w:color="auto" w:fill="FFFFFF"/>
+        <w:ind w:firstLine="0"/>
+        <w:jc w:val="left"/>
+        <w:rPr>
+          <w:rFonts w:ascii="Courier New" w:eastAsia="Times New Roman" w:hAnsi="Courier New" w:cs="Courier New"/>
+          <w:color w:val="000000"/>
+          <w:sz w:val="16"/>
+          <w:szCs w:val="16"/>
+          <w:lang w:val="en-US" w:eastAsia="ru-RU"/>
+        </w:rPr>
+      </w:pPr>
+    </w:p>
+    <w:p>
+      <w:pPr>
+        <w:shd w:val="clear" w:color="auto" w:fill="FFFFFF"/>
+        <w:ind w:firstLine="0"/>
+        <w:jc w:val="left"/>
+        <w:rPr>
+          <w:rFonts w:ascii="Courier New" w:eastAsia="Times New Roman" w:hAnsi="Courier New" w:cs="Courier New"/>
+          <w:color w:val="000000"/>
+          <w:sz w:val="16"/>
+          <w:szCs w:val="16"/>
+          <w:lang w:val="en-US" w:eastAsia="ru-RU"/>
+        </w:rPr>
+      </w:pPr>
+      <w:r>
+        <w:rPr>
+          <w:rFonts w:ascii="Courier New" w:eastAsia="Times New Roman" w:hAnsi="Courier New" w:cs="Courier New"/>
+          <w:color w:val="000000"/>
+          <w:sz w:val="16"/>
+          <w:szCs w:val="16"/>
+          <w:lang w:val="en-US" w:eastAsia="ru-RU"/>
+        </w:rPr>
+        <w:t xml:space="preserve">    </w:t>
+      </w:r>
+      <w:proofErr w:type="gramStart"/>
+      <w:r>
+        <w:rPr>
+          <w:rFonts w:ascii="Courier New" w:eastAsia="Times New Roman" w:hAnsi="Courier New" w:cs="Courier New"/>
+          <w:b/>
+          <w:bCs/>
+          <w:color w:val="FF8000"/>
+          <w:sz w:val="16"/>
+          <w:szCs w:val="16"/>
+          <w:lang w:val="en-US" w:eastAsia="ru-RU"/>
+        </w:rPr>
+        <w:t>for</w:t>
+      </w:r>
+      <w:proofErr w:type="gramEnd"/>
+      <w:r>
+        <w:rPr>
+          <w:rFonts w:ascii="Courier New" w:eastAsia="Times New Roman" w:hAnsi="Courier New" w:cs="Courier New"/>
+          <w:color w:val="000000"/>
+          <w:sz w:val="16"/>
+          <w:szCs w:val="16"/>
+          <w:lang w:val="en-US" w:eastAsia="ru-RU"/>
+        </w:rPr>
+        <w:t xml:space="preserve"> (</w:t>
+      </w:r>
+      <w:proofErr w:type="spellStart"/>
+      <w:r>
+        <w:rPr>
+          <w:rFonts w:ascii="Courier New" w:eastAsia="Times New Roman" w:hAnsi="Courier New" w:cs="Courier New"/>
+          <w:color w:val="000000"/>
+          <w:sz w:val="16"/>
+          <w:szCs w:val="16"/>
+          <w:lang w:val="en-US" w:eastAsia="ru-RU"/>
+        </w:rPr>
+        <w:t>i</w:t>
+      </w:r>
+      <w:proofErr w:type="spellEnd"/>
+      <w:r>
+        <w:rPr>
+          <w:rFonts w:ascii="Courier New" w:eastAsia="Times New Roman" w:hAnsi="Courier New" w:cs="Courier New"/>
+          <w:color w:val="000000"/>
+          <w:sz w:val="16"/>
+          <w:szCs w:val="16"/>
+          <w:lang w:val="en-US" w:eastAsia="ru-RU"/>
+        </w:rPr>
+        <w:t xml:space="preserve"> </w:t>
+      </w:r>
+      <w:r>
+        <w:rPr>
+          <w:rFonts w:ascii="Courier New" w:eastAsia="Times New Roman" w:hAnsi="Courier New" w:cs="Courier New"/>
+          <w:b/>
+          <w:bCs/>
+          <w:color w:val="804000"/>
+          <w:sz w:val="16"/>
+          <w:szCs w:val="16"/>
+          <w:lang w:val="en-US" w:eastAsia="ru-RU"/>
+        </w:rPr>
+        <w:t>&lt;-</w:t>
+      </w:r>
+      <w:r>
+        <w:rPr>
+          <w:rFonts w:ascii="Courier New" w:eastAsia="Times New Roman" w:hAnsi="Courier New" w:cs="Courier New"/>
+          <w:color w:val="000000"/>
+          <w:sz w:val="16"/>
+          <w:szCs w:val="16"/>
+          <w:lang w:val="en-US" w:eastAsia="ru-RU"/>
+        </w:rPr>
+        <w:t xml:space="preserve"> </w:t>
+      </w:r>
+      <w:r>
+        <w:rPr>
+          <w:rFonts w:ascii="Courier New" w:eastAsia="Times New Roman" w:hAnsi="Courier New" w:cs="Courier New"/>
+          <w:color w:val="FF0000"/>
+          <w:sz w:val="16"/>
+          <w:szCs w:val="16"/>
+          <w:lang w:val="en-US" w:eastAsia="ru-RU"/>
+        </w:rPr>
+        <w:t>1</w:t>
+      </w:r>
+      <w:r>
+        <w:rPr>
+          <w:rFonts w:ascii="Courier New" w:eastAsia="Times New Roman" w:hAnsi="Courier New" w:cs="Courier New"/>
+          <w:color w:val="000000"/>
+          <w:sz w:val="16"/>
+          <w:szCs w:val="16"/>
+          <w:lang w:val="en-US" w:eastAsia="ru-RU"/>
+        </w:rPr>
+        <w:t xml:space="preserve"> to 7) {</w:t>
+      </w:r>
+    </w:p>
+    <w:p>
+      <w:pPr>
+        <w:shd w:val="clear" w:color="auto" w:fill="FFFFFF"/>
+        <w:ind w:firstLine="0"/>
+        <w:jc w:val="left"/>
+        <w:rPr>
+          <w:rFonts w:ascii="Courier New" w:eastAsia="Times New Roman" w:hAnsi="Courier New" w:cs="Courier New"/>
+          <w:color w:val="000000"/>
+          <w:sz w:val="16"/>
+          <w:szCs w:val="16"/>
+          <w:lang w:val="en-US" w:eastAsia="ru-RU"/>
+        </w:rPr>
+      </w:pPr>
+      <w:r>
+        <w:rPr>
+          <w:rFonts w:ascii="Courier New" w:eastAsia="Times New Roman" w:hAnsi="Courier New" w:cs="Courier New"/>
+          <w:color w:val="000000"/>
+          <w:sz w:val="16"/>
+          <w:szCs w:val="16"/>
+          <w:lang w:val="en-US" w:eastAsia="ru-RU"/>
+        </w:rPr>
+        <w:t xml:space="preserve">      </w:t>
+      </w:r>
+      <w:proofErr w:type="gramStart"/>
+      <w:r>
+        <w:rPr>
+          <w:rFonts w:ascii="Courier New" w:eastAsia="Times New Roman" w:hAnsi="Courier New" w:cs="Courier New"/>
+          <w:color w:val="000000"/>
+          <w:sz w:val="16"/>
+          <w:szCs w:val="16"/>
+          <w:lang w:val="en-US" w:eastAsia="ru-RU"/>
+        </w:rPr>
+        <w:t>set1()</w:t>
+      </w:r>
+      <w:proofErr w:type="gramEnd"/>
+    </w:p>
+    <w:p>
+      <w:pPr>
+        <w:shd w:val="clear" w:color="auto" w:fill="FFFFFF"/>
+        <w:ind w:firstLine="0"/>
+        <w:jc w:val="left"/>
+        <w:rPr>
+          <w:rFonts w:ascii="Courier New" w:eastAsia="Times New Roman" w:hAnsi="Courier New" w:cs="Courier New"/>
+          <w:color w:val="000000"/>
+          <w:sz w:val="16"/>
+          <w:szCs w:val="16"/>
+          <w:lang w:val="en-US" w:eastAsia="ru-RU"/>
+        </w:rPr>
+      </w:pPr>
+    </w:p>
+    <w:p>
+      <w:pPr>
+        <w:shd w:val="clear" w:color="auto" w:fill="FFFFFF"/>
+        <w:ind w:firstLine="0"/>
+        <w:jc w:val="left"/>
+        <w:rPr>
+          <w:rFonts w:ascii="Courier New" w:eastAsia="Times New Roman" w:hAnsi="Courier New" w:cs="Courier New"/>
+          <w:color w:val="000000"/>
+          <w:sz w:val="16"/>
+          <w:szCs w:val="16"/>
+          <w:lang w:val="en-US" w:eastAsia="ru-RU"/>
+        </w:rPr>
+      </w:pPr>
+      <w:r>
+        <w:rPr>
+          <w:rFonts w:ascii="Courier New" w:eastAsia="Times New Roman" w:hAnsi="Courier New" w:cs="Courier New"/>
+          <w:color w:val="000000"/>
+          <w:sz w:val="16"/>
+          <w:szCs w:val="16"/>
+          <w:lang w:val="en-US" w:eastAsia="ru-RU"/>
+        </w:rPr>
+        <w:t xml:space="preserve">      t1 </w:t>
+      </w:r>
+      <w:r>
+        <w:rPr>
+          <w:rFonts w:ascii="Courier New" w:eastAsia="Times New Roman" w:hAnsi="Courier New" w:cs="Courier New"/>
+          <w:b/>
+          <w:bCs/>
+          <w:color w:val="804000"/>
+          <w:sz w:val="16"/>
+          <w:szCs w:val="16"/>
+          <w:lang w:val="en-US" w:eastAsia="ru-RU"/>
+        </w:rPr>
+        <w:t>=</w:t>
+      </w:r>
+      <w:r>
+        <w:rPr>
+          <w:rFonts w:ascii="Courier New" w:eastAsia="Times New Roman" w:hAnsi="Courier New" w:cs="Courier New"/>
+          <w:color w:val="000000"/>
+          <w:sz w:val="16"/>
+          <w:szCs w:val="16"/>
+          <w:lang w:val="en-US" w:eastAsia="ru-RU"/>
+        </w:rPr>
+        <w:t xml:space="preserve"> </w:t>
+      </w:r>
+      <w:proofErr w:type="spellStart"/>
+      <w:proofErr w:type="gramStart"/>
+      <w:r>
+        <w:rPr>
+          <w:rFonts w:ascii="Courier New" w:eastAsia="Times New Roman" w:hAnsi="Courier New" w:cs="Courier New"/>
+          <w:color w:val="000000"/>
+          <w:sz w:val="16"/>
+          <w:szCs w:val="16"/>
+          <w:lang w:val="en-US" w:eastAsia="ru-RU"/>
+        </w:rPr>
+        <w:t>mulInv</w:t>
+      </w:r>
+      <w:proofErr w:type="spellEnd"/>
+      <w:r>
+        <w:rPr>
+          <w:rFonts w:ascii="Courier New" w:eastAsia="Times New Roman" w:hAnsi="Courier New" w:cs="Courier New"/>
+          <w:color w:val="000000"/>
+          <w:sz w:val="16"/>
+          <w:szCs w:val="16"/>
+          <w:lang w:val="en-US" w:eastAsia="ru-RU"/>
+        </w:rPr>
+        <w:t>(</w:t>
+      </w:r>
+      <w:proofErr w:type="spellStart"/>
+      <w:proofErr w:type="gramEnd"/>
+      <w:r>
+        <w:rPr>
+          <w:rFonts w:ascii="Courier New" w:eastAsia="Times New Roman" w:hAnsi="Courier New" w:cs="Courier New"/>
+          <w:color w:val="000000"/>
+          <w:sz w:val="16"/>
+          <w:szCs w:val="16"/>
+          <w:lang w:val="en-US" w:eastAsia="ru-RU"/>
+        </w:rPr>
+        <w:t>getSubKey</w:t>
+      </w:r>
+      <w:proofErr w:type="spellEnd"/>
+      <w:r>
+        <w:rPr>
+          <w:rFonts w:ascii="Courier New" w:eastAsia="Times New Roman" w:hAnsi="Courier New" w:cs="Courier New"/>
+          <w:color w:val="000000"/>
+          <w:sz w:val="16"/>
+          <w:szCs w:val="16"/>
+          <w:lang w:val="en-US" w:eastAsia="ru-RU"/>
+        </w:rPr>
+        <w:t xml:space="preserve">()); t2 </w:t>
+      </w:r>
+      <w:r>
+        <w:rPr>
+          <w:rFonts w:ascii="Courier New" w:eastAsia="Times New Roman" w:hAnsi="Courier New" w:cs="Courier New"/>
+          <w:b/>
+          <w:bCs/>
+          <w:color w:val="804000"/>
+          <w:sz w:val="16"/>
+          <w:szCs w:val="16"/>
+          <w:lang w:val="en-US" w:eastAsia="ru-RU"/>
+        </w:rPr>
+        <w:t>=</w:t>
+      </w:r>
+      <w:r>
+        <w:rPr>
+          <w:rFonts w:ascii="Courier New" w:eastAsia="Times New Roman" w:hAnsi="Courier New" w:cs="Courier New"/>
+          <w:color w:val="000000"/>
+          <w:sz w:val="16"/>
+          <w:szCs w:val="16"/>
+          <w:lang w:val="en-US" w:eastAsia="ru-RU"/>
+        </w:rPr>
+        <w:t xml:space="preserve"> </w:t>
+      </w:r>
+      <w:proofErr w:type="spellStart"/>
+      <w:r>
+        <w:rPr>
+          <w:rFonts w:ascii="Courier New" w:eastAsia="Times New Roman" w:hAnsi="Courier New" w:cs="Courier New"/>
+          <w:color w:val="000000"/>
+          <w:sz w:val="16"/>
+          <w:szCs w:val="16"/>
+          <w:lang w:val="en-US" w:eastAsia="ru-RU"/>
+        </w:rPr>
+        <w:t>addInv</w:t>
+      </w:r>
+      <w:proofErr w:type="spellEnd"/>
+      <w:r>
+        <w:rPr>
+          <w:rFonts w:ascii="Courier New" w:eastAsia="Times New Roman" w:hAnsi="Courier New" w:cs="Courier New"/>
+          <w:color w:val="000000"/>
+          <w:sz w:val="16"/>
+          <w:szCs w:val="16"/>
+          <w:lang w:val="en-US" w:eastAsia="ru-RU"/>
+        </w:rPr>
+        <w:t>(</w:t>
+      </w:r>
+      <w:proofErr w:type="spellStart"/>
+      <w:r>
+        <w:rPr>
+          <w:rFonts w:ascii="Courier New" w:eastAsia="Times New Roman" w:hAnsi="Courier New" w:cs="Courier New"/>
+          <w:color w:val="000000"/>
+          <w:sz w:val="16"/>
+          <w:szCs w:val="16"/>
+          <w:lang w:val="en-US" w:eastAsia="ru-RU"/>
+        </w:rPr>
+        <w:t>getSubKey</w:t>
+      </w:r>
+      <w:proofErr w:type="spellEnd"/>
+      <w:r>
+        <w:rPr>
+          <w:rFonts w:ascii="Courier New" w:eastAsia="Times New Roman" w:hAnsi="Courier New" w:cs="Courier New"/>
+          <w:color w:val="000000"/>
+          <w:sz w:val="16"/>
+          <w:szCs w:val="16"/>
+          <w:lang w:val="en-US" w:eastAsia="ru-RU"/>
+        </w:rPr>
+        <w:t>())</w:t>
+      </w:r>
+    </w:p>
+    <w:p>
+      <w:pPr>
+        <w:shd w:val="clear" w:color="auto" w:fill="FFFFFF"/>
+        <w:ind w:firstLine="0"/>
+        <w:jc w:val="left"/>
+        <w:rPr>
+          <w:rFonts w:ascii="Courier New" w:eastAsia="Times New Roman" w:hAnsi="Courier New" w:cs="Courier New"/>
+          <w:color w:val="000000"/>
+          <w:sz w:val="16"/>
+          <w:szCs w:val="16"/>
+          <w:lang w:val="en-US" w:eastAsia="ru-RU"/>
+        </w:rPr>
+      </w:pPr>
+      <w:r>
+        <w:rPr>
+          <w:rFonts w:ascii="Courier New" w:eastAsia="Times New Roman" w:hAnsi="Courier New" w:cs="Courier New"/>
+          <w:color w:val="000000"/>
+          <w:sz w:val="16"/>
+          <w:szCs w:val="16"/>
+          <w:lang w:val="en-US" w:eastAsia="ru-RU"/>
+        </w:rPr>
+        <w:t xml:space="preserve">      t3 </w:t>
+      </w:r>
+      <w:r>
+        <w:rPr>
+          <w:rFonts w:ascii="Courier New" w:eastAsia="Times New Roman" w:hAnsi="Courier New" w:cs="Courier New"/>
+          <w:b/>
+          <w:bCs/>
+          <w:color w:val="804000"/>
+          <w:sz w:val="16"/>
+          <w:szCs w:val="16"/>
+          <w:lang w:val="en-US" w:eastAsia="ru-RU"/>
+        </w:rPr>
+        <w:t>=</w:t>
+      </w:r>
+      <w:r>
+        <w:rPr>
+          <w:rFonts w:ascii="Courier New" w:eastAsia="Times New Roman" w:hAnsi="Courier New" w:cs="Courier New"/>
+          <w:color w:val="000000"/>
+          <w:sz w:val="16"/>
+          <w:szCs w:val="16"/>
+          <w:lang w:val="en-US" w:eastAsia="ru-RU"/>
+        </w:rPr>
+        <w:t xml:space="preserve"> </w:t>
+      </w:r>
+      <w:proofErr w:type="spellStart"/>
+      <w:proofErr w:type="gramStart"/>
+      <w:r>
+        <w:rPr>
+          <w:rFonts w:ascii="Courier New" w:eastAsia="Times New Roman" w:hAnsi="Courier New" w:cs="Courier New"/>
+          <w:color w:val="000000"/>
+          <w:sz w:val="16"/>
+          <w:szCs w:val="16"/>
+          <w:lang w:val="en-US" w:eastAsia="ru-RU"/>
+        </w:rPr>
+        <w:t>addInv</w:t>
+      </w:r>
+      <w:proofErr w:type="spellEnd"/>
+      <w:r>
+        <w:rPr>
+          <w:rFonts w:ascii="Courier New" w:eastAsia="Times New Roman" w:hAnsi="Courier New" w:cs="Courier New"/>
+          <w:color w:val="000000"/>
+          <w:sz w:val="16"/>
+          <w:szCs w:val="16"/>
+          <w:lang w:val="en-US" w:eastAsia="ru-RU"/>
+        </w:rPr>
+        <w:t>(</w:t>
+      </w:r>
+      <w:proofErr w:type="spellStart"/>
+      <w:proofErr w:type="gramEnd"/>
+      <w:r>
+        <w:rPr>
+          <w:rFonts w:ascii="Courier New" w:eastAsia="Times New Roman" w:hAnsi="Courier New" w:cs="Courier New"/>
+          <w:color w:val="000000"/>
+          <w:sz w:val="16"/>
+          <w:szCs w:val="16"/>
+          <w:lang w:val="en-US" w:eastAsia="ru-RU"/>
+        </w:rPr>
+        <w:t>getSubKey</w:t>
+      </w:r>
+      <w:proofErr w:type="spellEnd"/>
+      <w:r>
+        <w:rPr>
+          <w:rFonts w:ascii="Courier New" w:eastAsia="Times New Roman" w:hAnsi="Courier New" w:cs="Courier New"/>
+          <w:color w:val="000000"/>
+          <w:sz w:val="16"/>
+          <w:szCs w:val="16"/>
+          <w:lang w:val="en-US" w:eastAsia="ru-RU"/>
+        </w:rPr>
+        <w:t xml:space="preserve">()); t4 </w:t>
+      </w:r>
+      <w:r>
+        <w:rPr>
+          <w:rFonts w:ascii="Courier New" w:eastAsia="Times New Roman" w:hAnsi="Courier New" w:cs="Courier New"/>
+          <w:b/>
+          <w:bCs/>
+          <w:color w:val="804000"/>
+          <w:sz w:val="16"/>
+          <w:szCs w:val="16"/>
+          <w:lang w:val="en-US" w:eastAsia="ru-RU"/>
+        </w:rPr>
+        <w:t>=</w:t>
+      </w:r>
+      <w:r>
+        <w:rPr>
+          <w:rFonts w:ascii="Courier New" w:eastAsia="Times New Roman" w:hAnsi="Courier New" w:cs="Courier New"/>
+          <w:color w:val="000000"/>
+          <w:sz w:val="16"/>
+          <w:szCs w:val="16"/>
+          <w:lang w:val="en-US" w:eastAsia="ru-RU"/>
+        </w:rPr>
+        <w:t xml:space="preserve"> </w:t>
+      </w:r>
+      <w:proofErr w:type="spellStart"/>
+      <w:r>
+        <w:rPr>
+          <w:rFonts w:ascii="Courier New" w:eastAsia="Times New Roman" w:hAnsi="Courier New" w:cs="Courier New"/>
+          <w:color w:val="000000"/>
+          <w:sz w:val="16"/>
+          <w:szCs w:val="16"/>
+          <w:lang w:val="en-US" w:eastAsia="ru-RU"/>
+        </w:rPr>
+        <w:t>mulInv</w:t>
+      </w:r>
+      <w:proofErr w:type="spellEnd"/>
+      <w:r>
+        <w:rPr>
+          <w:rFonts w:ascii="Courier New" w:eastAsia="Times New Roman" w:hAnsi="Courier New" w:cs="Courier New"/>
+          <w:color w:val="000000"/>
+          <w:sz w:val="16"/>
+          <w:szCs w:val="16"/>
+          <w:lang w:val="en-US" w:eastAsia="ru-RU"/>
+        </w:rPr>
+        <w:t>(</w:t>
+      </w:r>
+      <w:proofErr w:type="spellStart"/>
+      <w:r>
+        <w:rPr>
+          <w:rFonts w:ascii="Courier New" w:eastAsia="Times New Roman" w:hAnsi="Courier New" w:cs="Courier New"/>
+          <w:color w:val="000000"/>
+          <w:sz w:val="16"/>
+          <w:szCs w:val="16"/>
+          <w:lang w:val="en-US" w:eastAsia="ru-RU"/>
+        </w:rPr>
+        <w:t>getSubKey</w:t>
+      </w:r>
+      <w:proofErr w:type="spellEnd"/>
+      <w:r>
+        <w:rPr>
+          <w:rFonts w:ascii="Courier New" w:eastAsia="Times New Roman" w:hAnsi="Courier New" w:cs="Courier New"/>
+          <w:color w:val="000000"/>
+          <w:sz w:val="16"/>
+          <w:szCs w:val="16"/>
+          <w:lang w:val="en-US" w:eastAsia="ru-RU"/>
+        </w:rPr>
+        <w:t>())</w:t>
+      </w:r>
+    </w:p>
+    <w:p>
+      <w:pPr>
+        <w:shd w:val="clear" w:color="auto" w:fill="FFFFFF"/>
+        <w:ind w:firstLine="0"/>
+        <w:jc w:val="left"/>
+        <w:rPr>
+          <w:rFonts w:ascii="Courier New" w:eastAsia="Times New Roman" w:hAnsi="Courier New" w:cs="Courier New"/>
+          <w:color w:val="000000"/>
+          <w:sz w:val="16"/>
+          <w:szCs w:val="16"/>
+          <w:lang w:val="en-US" w:eastAsia="ru-RU"/>
+        </w:rPr>
+      </w:pPr>
+      <w:r>
+        <w:rPr>
+          <w:rFonts w:ascii="Courier New" w:eastAsia="Times New Roman" w:hAnsi="Courier New" w:cs="Courier New"/>
+          <w:color w:val="000000"/>
+          <w:sz w:val="16"/>
+          <w:szCs w:val="16"/>
+          <w:lang w:val="en-US" w:eastAsia="ru-RU"/>
+        </w:rPr>
+        <w:t xml:space="preserve">      </w:t>
+      </w:r>
+      <w:r>
+        <w:rPr>
+          <w:rFonts w:ascii="Courier New" w:eastAsia="Times New Roman" w:hAnsi="Courier New" w:cs="Courier New"/>
+          <w:color w:val="008000"/>
+          <w:sz w:val="16"/>
+          <w:szCs w:val="16"/>
+          <w:lang w:val="en-US" w:eastAsia="ru-RU"/>
+        </w:rPr>
+        <w:t>/* NB: Order */</w:t>
+      </w:r>
+    </w:p>
+    <w:p>
+      <w:pPr>
+        <w:shd w:val="clear" w:color="auto" w:fill="FFFFFF"/>
+        <w:ind w:firstLine="0"/>
+        <w:jc w:val="left"/>
+        <w:rPr>
+          <w:rFonts w:ascii="Courier New" w:eastAsia="Times New Roman" w:hAnsi="Courier New" w:cs="Courier New"/>
+          <w:color w:val="000000"/>
+          <w:sz w:val="16"/>
+          <w:szCs w:val="16"/>
+          <w:lang w:val="en-US" w:eastAsia="ru-RU"/>
+        </w:rPr>
+      </w:pPr>
+      <w:r>
+        <w:rPr>
+          <w:rFonts w:ascii="Courier New" w:eastAsia="Times New Roman" w:hAnsi="Courier New" w:cs="Courier New"/>
+          <w:color w:val="000000"/>
+          <w:sz w:val="16"/>
+          <w:szCs w:val="16"/>
+          <w:lang w:val="en-US" w:eastAsia="ru-RU"/>
+        </w:rPr>
+        <w:t xml:space="preserve">      </w:t>
+      </w:r>
+      <w:proofErr w:type="spellStart"/>
+      <w:proofErr w:type="gramStart"/>
+      <w:r>
+        <w:rPr>
+          <w:rFonts w:ascii="Courier New" w:eastAsia="Times New Roman" w:hAnsi="Courier New" w:cs="Courier New"/>
+          <w:color w:val="000000"/>
+          <w:sz w:val="16"/>
+          <w:szCs w:val="16"/>
+          <w:lang w:val="en-US" w:eastAsia="ru-RU"/>
+        </w:rPr>
+        <w:t>setSubKey</w:t>
+      </w:r>
+      <w:proofErr w:type="spellEnd"/>
+      <w:r>
+        <w:rPr>
+          <w:rFonts w:ascii="Courier New" w:eastAsia="Times New Roman" w:hAnsi="Courier New" w:cs="Courier New"/>
+          <w:color w:val="000000"/>
+          <w:sz w:val="16"/>
+          <w:szCs w:val="16"/>
+          <w:lang w:val="en-US" w:eastAsia="ru-RU"/>
+        </w:rPr>
+        <w:t>(</w:t>
+      </w:r>
+      <w:proofErr w:type="gramEnd"/>
+      <w:r>
+        <w:rPr>
+          <w:rFonts w:ascii="Courier New" w:eastAsia="Times New Roman" w:hAnsi="Courier New" w:cs="Courier New"/>
+          <w:color w:val="000000"/>
+          <w:sz w:val="16"/>
+          <w:szCs w:val="16"/>
+          <w:lang w:val="en-US" w:eastAsia="ru-RU"/>
+        </w:rPr>
+        <w:t xml:space="preserve">t4); </w:t>
+      </w:r>
+      <w:proofErr w:type="spellStart"/>
+      <w:r>
+        <w:rPr>
+          <w:rFonts w:ascii="Courier New" w:eastAsia="Times New Roman" w:hAnsi="Courier New" w:cs="Courier New"/>
+          <w:color w:val="000000"/>
+          <w:sz w:val="16"/>
+          <w:szCs w:val="16"/>
+          <w:lang w:val="en-US" w:eastAsia="ru-RU"/>
+        </w:rPr>
+        <w:t>setSubKey</w:t>
+      </w:r>
+      <w:proofErr w:type="spellEnd"/>
+      <w:r>
+        <w:rPr>
+          <w:rFonts w:ascii="Courier New" w:eastAsia="Times New Roman" w:hAnsi="Courier New" w:cs="Courier New"/>
+          <w:color w:val="000000"/>
+          <w:sz w:val="16"/>
+          <w:szCs w:val="16"/>
+          <w:lang w:val="en-US" w:eastAsia="ru-RU"/>
+        </w:rPr>
+        <w:t>(t2)</w:t>
+      </w:r>
+    </w:p>
+    <w:p>
+      <w:pPr>
+        <w:shd w:val="clear" w:color="auto" w:fill="FFFFFF"/>
+        <w:ind w:firstLine="0"/>
+        <w:jc w:val="left"/>
+        <w:rPr>
+          <w:rFonts w:ascii="Courier New" w:eastAsia="Times New Roman" w:hAnsi="Courier New" w:cs="Courier New"/>
+          <w:color w:val="000000"/>
+          <w:sz w:val="16"/>
+          <w:szCs w:val="16"/>
+          <w:lang w:val="en-US" w:eastAsia="ru-RU"/>
+        </w:rPr>
+      </w:pPr>
+      <w:r>
+        <w:rPr>
+          <w:rFonts w:ascii="Courier New" w:eastAsia="Times New Roman" w:hAnsi="Courier New" w:cs="Courier New"/>
+          <w:color w:val="000000"/>
+          <w:sz w:val="16"/>
+          <w:szCs w:val="16"/>
+          <w:lang w:val="en-US" w:eastAsia="ru-RU"/>
+        </w:rPr>
+        <w:t xml:space="preserve">      </w:t>
+      </w:r>
+      <w:proofErr w:type="spellStart"/>
+      <w:proofErr w:type="gramStart"/>
+      <w:r>
+        <w:rPr>
+          <w:rFonts w:ascii="Courier New" w:eastAsia="Times New Roman" w:hAnsi="Courier New" w:cs="Courier New"/>
+          <w:color w:val="000000"/>
+          <w:sz w:val="16"/>
+          <w:szCs w:val="16"/>
+          <w:lang w:val="en-US" w:eastAsia="ru-RU"/>
+        </w:rPr>
+        <w:t>setSubKey</w:t>
+      </w:r>
+      <w:proofErr w:type="spellEnd"/>
+      <w:r>
+        <w:rPr>
+          <w:rFonts w:ascii="Courier New" w:eastAsia="Times New Roman" w:hAnsi="Courier New" w:cs="Courier New"/>
+          <w:color w:val="000000"/>
+          <w:sz w:val="16"/>
+          <w:szCs w:val="16"/>
+          <w:lang w:val="en-US" w:eastAsia="ru-RU"/>
+        </w:rPr>
+        <w:t>(</w:t>
+      </w:r>
+      <w:proofErr w:type="gramEnd"/>
+      <w:r>
+        <w:rPr>
+          <w:rFonts w:ascii="Courier New" w:eastAsia="Times New Roman" w:hAnsi="Courier New" w:cs="Courier New"/>
+          <w:color w:val="000000"/>
+          <w:sz w:val="16"/>
+          <w:szCs w:val="16"/>
+          <w:lang w:val="en-US" w:eastAsia="ru-RU"/>
+        </w:rPr>
+        <w:t xml:space="preserve">t3); </w:t>
+      </w:r>
+      <w:proofErr w:type="spellStart"/>
+      <w:r>
+        <w:rPr>
+          <w:rFonts w:ascii="Courier New" w:eastAsia="Times New Roman" w:hAnsi="Courier New" w:cs="Courier New"/>
+          <w:color w:val="000000"/>
+          <w:sz w:val="16"/>
+          <w:szCs w:val="16"/>
+          <w:lang w:val="en-US" w:eastAsia="ru-RU"/>
+        </w:rPr>
+        <w:t>setSubKey</w:t>
+      </w:r>
+      <w:proofErr w:type="spellEnd"/>
+      <w:r>
+        <w:rPr>
+          <w:rFonts w:ascii="Courier New" w:eastAsia="Times New Roman" w:hAnsi="Courier New" w:cs="Courier New"/>
+          <w:color w:val="000000"/>
+          <w:sz w:val="16"/>
+          <w:szCs w:val="16"/>
+          <w:lang w:val="en-US" w:eastAsia="ru-RU"/>
+        </w:rPr>
+        <w:t>(t1)</w:t>
+      </w:r>
+    </w:p>
+    <w:p>
+      <w:pPr>
+        <w:shd w:val="clear" w:color="auto" w:fill="FFFFFF"/>
+        <w:ind w:firstLine="0"/>
+        <w:jc w:val="left"/>
+        <w:rPr>
+          <w:rFonts w:ascii="Courier New" w:eastAsia="Times New Roman" w:hAnsi="Courier New" w:cs="Courier New"/>
+          <w:color w:val="000000"/>
+          <w:sz w:val="16"/>
+          <w:szCs w:val="16"/>
+          <w:lang w:val="en-US" w:eastAsia="ru-RU"/>
+        </w:rPr>
+      </w:pPr>
+      <w:r>
+        <w:rPr>
+          <w:rFonts w:ascii="Courier New" w:eastAsia="Times New Roman" w:hAnsi="Courier New" w:cs="Courier New"/>
+          <w:color w:val="000000"/>
+          <w:sz w:val="16"/>
+          <w:szCs w:val="16"/>
+          <w:lang w:val="en-US" w:eastAsia="ru-RU"/>
         </w:rPr>
         <w:t xml:space="preserve">    }</w:t>
       </w:r>
@@ -16169,7 +16970,7 @@
           <w:color w:val="000000"/>
           <w:sz w:val="16"/>
           <w:szCs w:val="16"/>
-          <w:lang w:eastAsia="ru-RU"/>
+          <w:lang w:val="en-US" w:eastAsia="ru-RU"/>
         </w:rPr>
       </w:pPr>
     </w:p>
@@ -16205,6 +17006,42 @@
           <w:szCs w:val="16"/>
           <w:lang w:val="en-US" w:eastAsia="ru-RU"/>
         </w:rPr>
+        <w:t>set1()</w:t>
+      </w:r>
+      <w:proofErr w:type="gramEnd"/>
+    </w:p>
+    <w:p>
+      <w:pPr>
+        <w:shd w:val="clear" w:color="auto" w:fill="FFFFFF"/>
+        <w:ind w:firstLine="0"/>
+        <w:jc w:val="left"/>
+        <w:rPr>
+          <w:rFonts w:ascii="Courier New" w:eastAsia="Times New Roman" w:hAnsi="Courier New" w:cs="Courier New"/>
+          <w:color w:val="000000"/>
+          <w:sz w:val="16"/>
+          <w:szCs w:val="16"/>
+          <w:lang w:val="en-US" w:eastAsia="ru-RU"/>
+        </w:rPr>
+      </w:pPr>
+      <w:r>
+        <w:rPr>
+          <w:rFonts w:ascii="Courier New" w:eastAsia="Times New Roman" w:hAnsi="Courier New" w:cs="Courier New"/>
+          <w:color w:val="000000"/>
+          <w:sz w:val="16"/>
+          <w:szCs w:val="16"/>
+          <w:lang w:val="en-US" w:eastAsia="ru-RU"/>
+        </w:rPr>
+        <w:t xml:space="preserve">    </w:t>
+      </w:r>
+      <w:proofErr w:type="gramStart"/>
+      <w:r>
+        <w:rPr>
+          <w:rFonts w:ascii="Courier New" w:eastAsia="Times New Roman" w:hAnsi="Courier New" w:cs="Courier New"/>
+          <w:color w:val="000000"/>
+          <w:sz w:val="16"/>
+          <w:szCs w:val="16"/>
+          <w:lang w:val="en-US" w:eastAsia="ru-RU"/>
+        </w:rPr>
         <w:t>set2()</w:t>
       </w:r>
       <w:proofErr w:type="gramEnd"/>
@@ -16246,18 +17083,28 @@
         </w:rPr>
         <w:t xml:space="preserve">    </w:t>
       </w:r>
+      <w:proofErr w:type="spellStart"/>
       <w:proofErr w:type="gramStart"/>
       <w:r>
         <w:rPr>
           <w:rFonts w:ascii="Courier New" w:eastAsia="Times New Roman" w:hAnsi="Courier New" w:cs="Courier New"/>
-          <w:b/>
-          <w:bCs/>
-          <w:color w:val="FF8000"/>
-          <w:sz w:val="16"/>
-          <w:szCs w:val="16"/>
-          <w:lang w:val="en-US" w:eastAsia="ru-RU"/>
-        </w:rPr>
-        <w:t>for</w:t>
+          <w:color w:val="000000"/>
+          <w:sz w:val="16"/>
+          <w:szCs w:val="16"/>
+          <w:lang w:val="en-US" w:eastAsia="ru-RU"/>
+        </w:rPr>
+        <w:t>key.map</w:t>
+      </w:r>
+      <w:proofErr w:type="spellEnd"/>
+      <w:r>
+        <w:rPr>
+          <w:rFonts w:ascii="Courier New" w:eastAsia="Times New Roman" w:hAnsi="Courier New" w:cs="Courier New"/>
+          <w:color w:val="000000"/>
+          <w:sz w:val="16"/>
+          <w:szCs w:val="16"/>
+          <w:lang w:val="en-US" w:eastAsia="ru-RU"/>
+        </w:rPr>
+        <w:t>(</w:t>
       </w:r>
       <w:proofErr w:type="gramEnd"/>
       <w:r>
@@ -16268,29 +17115,7 @@
           <w:szCs w:val="16"/>
           <w:lang w:val="en-US" w:eastAsia="ru-RU"/>
         </w:rPr>
-        <w:t xml:space="preserve"> (</w:t>
-      </w:r>
-      <w:proofErr w:type="spellStart"/>
-      <w:r>
-        <w:rPr>
-          <w:rFonts w:ascii="Courier New" w:eastAsia="Times New Roman" w:hAnsi="Courier New" w:cs="Courier New"/>
-          <w:color w:val="000000"/>
-          <w:sz w:val="16"/>
-          <w:szCs w:val="16"/>
-          <w:lang w:val="en-US" w:eastAsia="ru-RU"/>
-        </w:rPr>
-        <w:t>i</w:t>
-      </w:r>
-      <w:proofErr w:type="spellEnd"/>
-      <w:r>
-        <w:rPr>
-          <w:rFonts w:ascii="Courier New" w:eastAsia="Times New Roman" w:hAnsi="Courier New" w:cs="Courier New"/>
-          <w:color w:val="000000"/>
-          <w:sz w:val="16"/>
-          <w:szCs w:val="16"/>
-          <w:lang w:val="en-US" w:eastAsia="ru-RU"/>
-        </w:rPr>
-        <w:t xml:space="preserve"> </w:t>
+        <w:t xml:space="preserve">e </w:t>
       </w:r>
       <w:r>
         <w:rPr>
@@ -16302,790 +17127,6 @@
           <w:szCs w:val="16"/>
           <w:lang w:val="en-US" w:eastAsia="ru-RU"/>
         </w:rPr>
-        <w:t>&lt;-</w:t>
-      </w:r>
-      <w:r>
-        <w:rPr>
-          <w:rFonts w:ascii="Courier New" w:eastAsia="Times New Roman" w:hAnsi="Courier New" w:cs="Courier New"/>
-          <w:color w:val="000000"/>
-          <w:sz w:val="16"/>
-          <w:szCs w:val="16"/>
-          <w:lang w:val="en-US" w:eastAsia="ru-RU"/>
-        </w:rPr>
-        <w:t xml:space="preserve"> </w:t>
-      </w:r>
-      <w:r>
-        <w:rPr>
-          <w:rFonts w:ascii="Courier New" w:eastAsia="Times New Roman" w:hAnsi="Courier New" w:cs="Courier New"/>
-          <w:color w:val="FF0000"/>
-          <w:sz w:val="16"/>
-          <w:szCs w:val="16"/>
-          <w:lang w:val="en-US" w:eastAsia="ru-RU"/>
-        </w:rPr>
-        <w:t>1</w:t>
-      </w:r>
-      <w:r>
-        <w:rPr>
-          <w:rFonts w:ascii="Courier New" w:eastAsia="Times New Roman" w:hAnsi="Courier New" w:cs="Courier New"/>
-          <w:color w:val="000000"/>
-          <w:sz w:val="16"/>
-          <w:szCs w:val="16"/>
-          <w:lang w:val="en-US" w:eastAsia="ru-RU"/>
-        </w:rPr>
-        <w:t xml:space="preserve"> to 7) {</w:t>
-      </w:r>
-    </w:p>
-    <w:p>
-      <w:pPr>
-        <w:shd w:val="clear" w:color="auto" w:fill="FFFFFF"/>
-        <w:ind w:firstLine="0"/>
-        <w:jc w:val="left"/>
-        <w:rPr>
-          <w:rFonts w:ascii="Courier New" w:eastAsia="Times New Roman" w:hAnsi="Courier New" w:cs="Courier New"/>
-          <w:color w:val="000000"/>
-          <w:sz w:val="16"/>
-          <w:szCs w:val="16"/>
-          <w:lang w:val="en-US" w:eastAsia="ru-RU"/>
-        </w:rPr>
-      </w:pPr>
-      <w:r>
-        <w:rPr>
-          <w:rFonts w:ascii="Courier New" w:eastAsia="Times New Roman" w:hAnsi="Courier New" w:cs="Courier New"/>
-          <w:color w:val="000000"/>
-          <w:sz w:val="16"/>
-          <w:szCs w:val="16"/>
-          <w:lang w:val="en-US" w:eastAsia="ru-RU"/>
-        </w:rPr>
-        <w:t xml:space="preserve">      </w:t>
-      </w:r>
-      <w:proofErr w:type="gramStart"/>
-      <w:r>
-        <w:rPr>
-          <w:rFonts w:ascii="Courier New" w:eastAsia="Times New Roman" w:hAnsi="Courier New" w:cs="Courier New"/>
-          <w:color w:val="000000"/>
-          <w:sz w:val="16"/>
-          <w:szCs w:val="16"/>
-          <w:lang w:val="en-US" w:eastAsia="ru-RU"/>
-        </w:rPr>
-        <w:t>set1()</w:t>
-      </w:r>
-      <w:proofErr w:type="gramEnd"/>
-    </w:p>
-    <w:p>
-      <w:pPr>
-        <w:shd w:val="clear" w:color="auto" w:fill="FFFFFF"/>
-        <w:ind w:firstLine="0"/>
-        <w:jc w:val="left"/>
-        <w:rPr>
-          <w:rFonts w:ascii="Courier New" w:eastAsia="Times New Roman" w:hAnsi="Courier New" w:cs="Courier New"/>
-          <w:color w:val="000000"/>
-          <w:sz w:val="16"/>
-          <w:szCs w:val="16"/>
-          <w:lang w:val="en-US" w:eastAsia="ru-RU"/>
-        </w:rPr>
-      </w:pPr>
-    </w:p>
-    <w:p>
-      <w:pPr>
-        <w:shd w:val="clear" w:color="auto" w:fill="FFFFFF"/>
-        <w:ind w:firstLine="0"/>
-        <w:jc w:val="left"/>
-        <w:rPr>
-          <w:rFonts w:ascii="Courier New" w:eastAsia="Times New Roman" w:hAnsi="Courier New" w:cs="Courier New"/>
-          <w:color w:val="000000"/>
-          <w:sz w:val="16"/>
-          <w:szCs w:val="16"/>
-          <w:lang w:val="en-US" w:eastAsia="ru-RU"/>
-        </w:rPr>
-      </w:pPr>
-      <w:r>
-        <w:rPr>
-          <w:rFonts w:ascii="Courier New" w:eastAsia="Times New Roman" w:hAnsi="Courier New" w:cs="Courier New"/>
-          <w:color w:val="000000"/>
-          <w:sz w:val="16"/>
-          <w:szCs w:val="16"/>
-          <w:lang w:val="en-US" w:eastAsia="ru-RU"/>
-        </w:rPr>
-        <w:t xml:space="preserve">      t1 </w:t>
-      </w:r>
-      <w:r>
-        <w:rPr>
-          <w:rFonts w:ascii="Courier New" w:eastAsia="Times New Roman" w:hAnsi="Courier New" w:cs="Courier New"/>
-          <w:b/>
-          <w:bCs/>
-          <w:color w:val="804000"/>
-          <w:sz w:val="16"/>
-          <w:szCs w:val="16"/>
-          <w:lang w:val="en-US" w:eastAsia="ru-RU"/>
-        </w:rPr>
-        <w:t>=</w:t>
-      </w:r>
-      <w:r>
-        <w:rPr>
-          <w:rFonts w:ascii="Courier New" w:eastAsia="Times New Roman" w:hAnsi="Courier New" w:cs="Courier New"/>
-          <w:color w:val="000000"/>
-          <w:sz w:val="16"/>
-          <w:szCs w:val="16"/>
-          <w:lang w:val="en-US" w:eastAsia="ru-RU"/>
-        </w:rPr>
-        <w:t xml:space="preserve"> </w:t>
-      </w:r>
-      <w:proofErr w:type="spellStart"/>
-      <w:proofErr w:type="gramStart"/>
-      <w:r>
-        <w:rPr>
-          <w:rFonts w:ascii="Courier New" w:eastAsia="Times New Roman" w:hAnsi="Courier New" w:cs="Courier New"/>
-          <w:color w:val="000000"/>
-          <w:sz w:val="16"/>
-          <w:szCs w:val="16"/>
-          <w:lang w:val="en-US" w:eastAsia="ru-RU"/>
-        </w:rPr>
-        <w:t>mulInv</w:t>
-      </w:r>
-      <w:proofErr w:type="spellEnd"/>
-      <w:r>
-        <w:rPr>
-          <w:rFonts w:ascii="Courier New" w:eastAsia="Times New Roman" w:hAnsi="Courier New" w:cs="Courier New"/>
-          <w:color w:val="000000"/>
-          <w:sz w:val="16"/>
-          <w:szCs w:val="16"/>
-          <w:lang w:val="en-US" w:eastAsia="ru-RU"/>
-        </w:rPr>
-        <w:t>(</w:t>
-      </w:r>
-      <w:proofErr w:type="spellStart"/>
-      <w:proofErr w:type="gramEnd"/>
-      <w:r>
-        <w:rPr>
-          <w:rFonts w:ascii="Courier New" w:eastAsia="Times New Roman" w:hAnsi="Courier New" w:cs="Courier New"/>
-          <w:color w:val="000000"/>
-          <w:sz w:val="16"/>
-          <w:szCs w:val="16"/>
-          <w:lang w:val="en-US" w:eastAsia="ru-RU"/>
-        </w:rPr>
-        <w:t>getSubKey</w:t>
-      </w:r>
-      <w:proofErr w:type="spellEnd"/>
-      <w:r>
-        <w:rPr>
-          <w:rFonts w:ascii="Courier New" w:eastAsia="Times New Roman" w:hAnsi="Courier New" w:cs="Courier New"/>
-          <w:color w:val="000000"/>
-          <w:sz w:val="16"/>
-          <w:szCs w:val="16"/>
-          <w:lang w:val="en-US" w:eastAsia="ru-RU"/>
-        </w:rPr>
-        <w:t xml:space="preserve">()); t2 </w:t>
-      </w:r>
-      <w:r>
-        <w:rPr>
-          <w:rFonts w:ascii="Courier New" w:eastAsia="Times New Roman" w:hAnsi="Courier New" w:cs="Courier New"/>
-          <w:b/>
-          <w:bCs/>
-          <w:color w:val="804000"/>
-          <w:sz w:val="16"/>
-          <w:szCs w:val="16"/>
-          <w:lang w:val="en-US" w:eastAsia="ru-RU"/>
-        </w:rPr>
-        <w:t>=</w:t>
-      </w:r>
-      <w:r>
-        <w:rPr>
-          <w:rFonts w:ascii="Courier New" w:eastAsia="Times New Roman" w:hAnsi="Courier New" w:cs="Courier New"/>
-          <w:color w:val="000000"/>
-          <w:sz w:val="16"/>
-          <w:szCs w:val="16"/>
-          <w:lang w:val="en-US" w:eastAsia="ru-RU"/>
-        </w:rPr>
-        <w:t xml:space="preserve"> </w:t>
-      </w:r>
-      <w:proofErr w:type="spellStart"/>
-      <w:r>
-        <w:rPr>
-          <w:rFonts w:ascii="Courier New" w:eastAsia="Times New Roman" w:hAnsi="Courier New" w:cs="Courier New"/>
-          <w:color w:val="000000"/>
-          <w:sz w:val="16"/>
-          <w:szCs w:val="16"/>
-          <w:lang w:val="en-US" w:eastAsia="ru-RU"/>
-        </w:rPr>
-        <w:t>addInv</w:t>
-      </w:r>
-      <w:proofErr w:type="spellEnd"/>
-      <w:r>
-        <w:rPr>
-          <w:rFonts w:ascii="Courier New" w:eastAsia="Times New Roman" w:hAnsi="Courier New" w:cs="Courier New"/>
-          <w:color w:val="000000"/>
-          <w:sz w:val="16"/>
-          <w:szCs w:val="16"/>
-          <w:lang w:val="en-US" w:eastAsia="ru-RU"/>
-        </w:rPr>
-        <w:t>(</w:t>
-      </w:r>
-      <w:proofErr w:type="spellStart"/>
-      <w:r>
-        <w:rPr>
-          <w:rFonts w:ascii="Courier New" w:eastAsia="Times New Roman" w:hAnsi="Courier New" w:cs="Courier New"/>
-          <w:color w:val="000000"/>
-          <w:sz w:val="16"/>
-          <w:szCs w:val="16"/>
-          <w:lang w:val="en-US" w:eastAsia="ru-RU"/>
-        </w:rPr>
-        <w:t>getSubKey</w:t>
-      </w:r>
-      <w:proofErr w:type="spellEnd"/>
-      <w:r>
-        <w:rPr>
-          <w:rFonts w:ascii="Courier New" w:eastAsia="Times New Roman" w:hAnsi="Courier New" w:cs="Courier New"/>
-          <w:color w:val="000000"/>
-          <w:sz w:val="16"/>
-          <w:szCs w:val="16"/>
-          <w:lang w:val="en-US" w:eastAsia="ru-RU"/>
-        </w:rPr>
-        <w:t>())</w:t>
-      </w:r>
-    </w:p>
-    <w:p>
-      <w:pPr>
-        <w:shd w:val="clear" w:color="auto" w:fill="FFFFFF"/>
-        <w:ind w:firstLine="0"/>
-        <w:jc w:val="left"/>
-        <w:rPr>
-          <w:rFonts w:ascii="Courier New" w:eastAsia="Times New Roman" w:hAnsi="Courier New" w:cs="Courier New"/>
-          <w:color w:val="000000"/>
-          <w:sz w:val="16"/>
-          <w:szCs w:val="16"/>
-          <w:lang w:val="en-US" w:eastAsia="ru-RU"/>
-        </w:rPr>
-      </w:pPr>
-      <w:r>
-        <w:rPr>
-          <w:rFonts w:ascii="Courier New" w:eastAsia="Times New Roman" w:hAnsi="Courier New" w:cs="Courier New"/>
-          <w:color w:val="000000"/>
-          <w:sz w:val="16"/>
-          <w:szCs w:val="16"/>
-          <w:lang w:val="en-US" w:eastAsia="ru-RU"/>
-        </w:rPr>
-        <w:t xml:space="preserve">      t3 </w:t>
-      </w:r>
-      <w:r>
-        <w:rPr>
-          <w:rFonts w:ascii="Courier New" w:eastAsia="Times New Roman" w:hAnsi="Courier New" w:cs="Courier New"/>
-          <w:b/>
-          <w:bCs/>
-          <w:color w:val="804000"/>
-          <w:sz w:val="16"/>
-          <w:szCs w:val="16"/>
-          <w:lang w:val="en-US" w:eastAsia="ru-RU"/>
-        </w:rPr>
-        <w:t>=</w:t>
-      </w:r>
-      <w:r>
-        <w:rPr>
-          <w:rFonts w:ascii="Courier New" w:eastAsia="Times New Roman" w:hAnsi="Courier New" w:cs="Courier New"/>
-          <w:color w:val="000000"/>
-          <w:sz w:val="16"/>
-          <w:szCs w:val="16"/>
-          <w:lang w:val="en-US" w:eastAsia="ru-RU"/>
-        </w:rPr>
-        <w:t xml:space="preserve"> </w:t>
-      </w:r>
-      <w:proofErr w:type="spellStart"/>
-      <w:proofErr w:type="gramStart"/>
-      <w:r>
-        <w:rPr>
-          <w:rFonts w:ascii="Courier New" w:eastAsia="Times New Roman" w:hAnsi="Courier New" w:cs="Courier New"/>
-          <w:color w:val="000000"/>
-          <w:sz w:val="16"/>
-          <w:szCs w:val="16"/>
-          <w:lang w:val="en-US" w:eastAsia="ru-RU"/>
-        </w:rPr>
-        <w:t>addInv</w:t>
-      </w:r>
-      <w:proofErr w:type="spellEnd"/>
-      <w:r>
-        <w:rPr>
-          <w:rFonts w:ascii="Courier New" w:eastAsia="Times New Roman" w:hAnsi="Courier New" w:cs="Courier New"/>
-          <w:color w:val="000000"/>
-          <w:sz w:val="16"/>
-          <w:szCs w:val="16"/>
-          <w:lang w:val="en-US" w:eastAsia="ru-RU"/>
-        </w:rPr>
-        <w:t>(</w:t>
-      </w:r>
-      <w:proofErr w:type="spellStart"/>
-      <w:proofErr w:type="gramEnd"/>
-      <w:r>
-        <w:rPr>
-          <w:rFonts w:ascii="Courier New" w:eastAsia="Times New Roman" w:hAnsi="Courier New" w:cs="Courier New"/>
-          <w:color w:val="000000"/>
-          <w:sz w:val="16"/>
-          <w:szCs w:val="16"/>
-          <w:lang w:val="en-US" w:eastAsia="ru-RU"/>
-        </w:rPr>
-        <w:t>getSubKey</w:t>
-      </w:r>
-      <w:proofErr w:type="spellEnd"/>
-      <w:r>
-        <w:rPr>
-          <w:rFonts w:ascii="Courier New" w:eastAsia="Times New Roman" w:hAnsi="Courier New" w:cs="Courier New"/>
-          <w:color w:val="000000"/>
-          <w:sz w:val="16"/>
-          <w:szCs w:val="16"/>
-          <w:lang w:val="en-US" w:eastAsia="ru-RU"/>
-        </w:rPr>
-        <w:t xml:space="preserve">()); t4 </w:t>
-      </w:r>
-      <w:r>
-        <w:rPr>
-          <w:rFonts w:ascii="Courier New" w:eastAsia="Times New Roman" w:hAnsi="Courier New" w:cs="Courier New"/>
-          <w:b/>
-          <w:bCs/>
-          <w:color w:val="804000"/>
-          <w:sz w:val="16"/>
-          <w:szCs w:val="16"/>
-          <w:lang w:val="en-US" w:eastAsia="ru-RU"/>
-        </w:rPr>
-        <w:t>=</w:t>
-      </w:r>
-      <w:r>
-        <w:rPr>
-          <w:rFonts w:ascii="Courier New" w:eastAsia="Times New Roman" w:hAnsi="Courier New" w:cs="Courier New"/>
-          <w:color w:val="000000"/>
-          <w:sz w:val="16"/>
-          <w:szCs w:val="16"/>
-          <w:lang w:val="en-US" w:eastAsia="ru-RU"/>
-        </w:rPr>
-        <w:t xml:space="preserve"> </w:t>
-      </w:r>
-      <w:proofErr w:type="spellStart"/>
-      <w:r>
-        <w:rPr>
-          <w:rFonts w:ascii="Courier New" w:eastAsia="Times New Roman" w:hAnsi="Courier New" w:cs="Courier New"/>
-          <w:color w:val="000000"/>
-          <w:sz w:val="16"/>
-          <w:szCs w:val="16"/>
-          <w:lang w:val="en-US" w:eastAsia="ru-RU"/>
-        </w:rPr>
-        <w:t>mulInv</w:t>
-      </w:r>
-      <w:proofErr w:type="spellEnd"/>
-      <w:r>
-        <w:rPr>
-          <w:rFonts w:ascii="Courier New" w:eastAsia="Times New Roman" w:hAnsi="Courier New" w:cs="Courier New"/>
-          <w:color w:val="000000"/>
-          <w:sz w:val="16"/>
-          <w:szCs w:val="16"/>
-          <w:lang w:val="en-US" w:eastAsia="ru-RU"/>
-        </w:rPr>
-        <w:t>(</w:t>
-      </w:r>
-      <w:proofErr w:type="spellStart"/>
-      <w:r>
-        <w:rPr>
-          <w:rFonts w:ascii="Courier New" w:eastAsia="Times New Roman" w:hAnsi="Courier New" w:cs="Courier New"/>
-          <w:color w:val="000000"/>
-          <w:sz w:val="16"/>
-          <w:szCs w:val="16"/>
-          <w:lang w:val="en-US" w:eastAsia="ru-RU"/>
-        </w:rPr>
-        <w:t>getSubKey</w:t>
-      </w:r>
-      <w:proofErr w:type="spellEnd"/>
-      <w:r>
-        <w:rPr>
-          <w:rFonts w:ascii="Courier New" w:eastAsia="Times New Roman" w:hAnsi="Courier New" w:cs="Courier New"/>
-          <w:color w:val="000000"/>
-          <w:sz w:val="16"/>
-          <w:szCs w:val="16"/>
-          <w:lang w:val="en-US" w:eastAsia="ru-RU"/>
-        </w:rPr>
-        <w:t>())</w:t>
-      </w:r>
-    </w:p>
-    <w:p>
-      <w:pPr>
-        <w:shd w:val="clear" w:color="auto" w:fill="FFFFFF"/>
-        <w:ind w:firstLine="0"/>
-        <w:jc w:val="left"/>
-        <w:rPr>
-          <w:rFonts w:ascii="Courier New" w:eastAsia="Times New Roman" w:hAnsi="Courier New" w:cs="Courier New"/>
-          <w:color w:val="000000"/>
-          <w:sz w:val="16"/>
-          <w:szCs w:val="16"/>
-          <w:lang w:val="en-US" w:eastAsia="ru-RU"/>
-        </w:rPr>
-      </w:pPr>
-      <w:r>
-        <w:rPr>
-          <w:rFonts w:ascii="Courier New" w:eastAsia="Times New Roman" w:hAnsi="Courier New" w:cs="Courier New"/>
-          <w:color w:val="000000"/>
-          <w:sz w:val="16"/>
-          <w:szCs w:val="16"/>
-          <w:lang w:val="en-US" w:eastAsia="ru-RU"/>
-        </w:rPr>
-        <w:t xml:space="preserve">      </w:t>
-      </w:r>
-      <w:r>
-        <w:rPr>
-          <w:rFonts w:ascii="Courier New" w:eastAsia="Times New Roman" w:hAnsi="Courier New" w:cs="Courier New"/>
-          <w:color w:val="008000"/>
-          <w:sz w:val="16"/>
-          <w:szCs w:val="16"/>
-          <w:lang w:val="en-US" w:eastAsia="ru-RU"/>
-        </w:rPr>
-        <w:t>/* NB: Order */</w:t>
-      </w:r>
-    </w:p>
-    <w:p>
-      <w:pPr>
-        <w:shd w:val="clear" w:color="auto" w:fill="FFFFFF"/>
-        <w:ind w:firstLine="0"/>
-        <w:jc w:val="left"/>
-        <w:rPr>
-          <w:rFonts w:ascii="Courier New" w:eastAsia="Times New Roman" w:hAnsi="Courier New" w:cs="Courier New"/>
-          <w:color w:val="000000"/>
-          <w:sz w:val="16"/>
-          <w:szCs w:val="16"/>
-          <w:lang w:val="en-US" w:eastAsia="ru-RU"/>
-        </w:rPr>
-      </w:pPr>
-      <w:r>
-        <w:rPr>
-          <w:rFonts w:ascii="Courier New" w:eastAsia="Times New Roman" w:hAnsi="Courier New" w:cs="Courier New"/>
-          <w:color w:val="000000"/>
-          <w:sz w:val="16"/>
-          <w:szCs w:val="16"/>
-          <w:lang w:val="en-US" w:eastAsia="ru-RU"/>
-        </w:rPr>
-        <w:t xml:space="preserve">      </w:t>
-      </w:r>
-      <w:proofErr w:type="spellStart"/>
-      <w:proofErr w:type="gramStart"/>
-      <w:r>
-        <w:rPr>
-          <w:rFonts w:ascii="Courier New" w:eastAsia="Times New Roman" w:hAnsi="Courier New" w:cs="Courier New"/>
-          <w:color w:val="000000"/>
-          <w:sz w:val="16"/>
-          <w:szCs w:val="16"/>
-          <w:lang w:val="en-US" w:eastAsia="ru-RU"/>
-        </w:rPr>
-        <w:t>setSubKey</w:t>
-      </w:r>
-      <w:proofErr w:type="spellEnd"/>
-      <w:r>
-        <w:rPr>
-          <w:rFonts w:ascii="Courier New" w:eastAsia="Times New Roman" w:hAnsi="Courier New" w:cs="Courier New"/>
-          <w:color w:val="000000"/>
-          <w:sz w:val="16"/>
-          <w:szCs w:val="16"/>
-          <w:lang w:val="en-US" w:eastAsia="ru-RU"/>
-        </w:rPr>
-        <w:t>(</w:t>
-      </w:r>
-      <w:proofErr w:type="gramEnd"/>
-      <w:r>
-        <w:rPr>
-          <w:rFonts w:ascii="Courier New" w:eastAsia="Times New Roman" w:hAnsi="Courier New" w:cs="Courier New"/>
-          <w:color w:val="000000"/>
-          <w:sz w:val="16"/>
-          <w:szCs w:val="16"/>
-          <w:lang w:val="en-US" w:eastAsia="ru-RU"/>
-        </w:rPr>
-        <w:t xml:space="preserve">t4); </w:t>
-      </w:r>
-      <w:proofErr w:type="spellStart"/>
-      <w:r>
-        <w:rPr>
-          <w:rFonts w:ascii="Courier New" w:eastAsia="Times New Roman" w:hAnsi="Courier New" w:cs="Courier New"/>
-          <w:color w:val="000000"/>
-          <w:sz w:val="16"/>
-          <w:szCs w:val="16"/>
-          <w:lang w:val="en-US" w:eastAsia="ru-RU"/>
-        </w:rPr>
-        <w:t>setSubKey</w:t>
-      </w:r>
-      <w:proofErr w:type="spellEnd"/>
-      <w:r>
-        <w:rPr>
-          <w:rFonts w:ascii="Courier New" w:eastAsia="Times New Roman" w:hAnsi="Courier New" w:cs="Courier New"/>
-          <w:color w:val="000000"/>
-          <w:sz w:val="16"/>
-          <w:szCs w:val="16"/>
-          <w:lang w:val="en-US" w:eastAsia="ru-RU"/>
-        </w:rPr>
-        <w:t>(t2)</w:t>
-      </w:r>
-    </w:p>
-    <w:p>
-      <w:pPr>
-        <w:shd w:val="clear" w:color="auto" w:fill="FFFFFF"/>
-        <w:ind w:firstLine="0"/>
-        <w:jc w:val="left"/>
-        <w:rPr>
-          <w:rFonts w:ascii="Courier New" w:eastAsia="Times New Roman" w:hAnsi="Courier New" w:cs="Courier New"/>
-          <w:color w:val="000000"/>
-          <w:sz w:val="16"/>
-          <w:szCs w:val="16"/>
-          <w:lang w:val="en-US" w:eastAsia="ru-RU"/>
-        </w:rPr>
-      </w:pPr>
-      <w:r>
-        <w:rPr>
-          <w:rFonts w:ascii="Courier New" w:eastAsia="Times New Roman" w:hAnsi="Courier New" w:cs="Courier New"/>
-          <w:color w:val="000000"/>
-          <w:sz w:val="16"/>
-          <w:szCs w:val="16"/>
-          <w:lang w:val="en-US" w:eastAsia="ru-RU"/>
-        </w:rPr>
-        <w:t xml:space="preserve">      </w:t>
-      </w:r>
-      <w:proofErr w:type="spellStart"/>
-      <w:proofErr w:type="gramStart"/>
-      <w:r>
-        <w:rPr>
-          <w:rFonts w:ascii="Courier New" w:eastAsia="Times New Roman" w:hAnsi="Courier New" w:cs="Courier New"/>
-          <w:color w:val="000000"/>
-          <w:sz w:val="16"/>
-          <w:szCs w:val="16"/>
-          <w:lang w:val="en-US" w:eastAsia="ru-RU"/>
-        </w:rPr>
-        <w:t>setSubKey</w:t>
-      </w:r>
-      <w:proofErr w:type="spellEnd"/>
-      <w:r>
-        <w:rPr>
-          <w:rFonts w:ascii="Courier New" w:eastAsia="Times New Roman" w:hAnsi="Courier New" w:cs="Courier New"/>
-          <w:color w:val="000000"/>
-          <w:sz w:val="16"/>
-          <w:szCs w:val="16"/>
-          <w:lang w:val="en-US" w:eastAsia="ru-RU"/>
-        </w:rPr>
-        <w:t>(</w:t>
-      </w:r>
-      <w:proofErr w:type="gramEnd"/>
-      <w:r>
-        <w:rPr>
-          <w:rFonts w:ascii="Courier New" w:eastAsia="Times New Roman" w:hAnsi="Courier New" w:cs="Courier New"/>
-          <w:color w:val="000000"/>
-          <w:sz w:val="16"/>
-          <w:szCs w:val="16"/>
-          <w:lang w:val="en-US" w:eastAsia="ru-RU"/>
-        </w:rPr>
-        <w:t xml:space="preserve">t3); </w:t>
-      </w:r>
-      <w:proofErr w:type="spellStart"/>
-      <w:r>
-        <w:rPr>
-          <w:rFonts w:ascii="Courier New" w:eastAsia="Times New Roman" w:hAnsi="Courier New" w:cs="Courier New"/>
-          <w:color w:val="000000"/>
-          <w:sz w:val="16"/>
-          <w:szCs w:val="16"/>
-          <w:lang w:val="en-US" w:eastAsia="ru-RU"/>
-        </w:rPr>
-        <w:t>setSubKey</w:t>
-      </w:r>
-      <w:proofErr w:type="spellEnd"/>
-      <w:r>
-        <w:rPr>
-          <w:rFonts w:ascii="Courier New" w:eastAsia="Times New Roman" w:hAnsi="Courier New" w:cs="Courier New"/>
-          <w:color w:val="000000"/>
-          <w:sz w:val="16"/>
-          <w:szCs w:val="16"/>
-          <w:lang w:val="en-US" w:eastAsia="ru-RU"/>
-        </w:rPr>
-        <w:t>(t1)</w:t>
-      </w:r>
-    </w:p>
-    <w:p>
-      <w:pPr>
-        <w:shd w:val="clear" w:color="auto" w:fill="FFFFFF"/>
-        <w:ind w:firstLine="0"/>
-        <w:jc w:val="left"/>
-        <w:rPr>
-          <w:rFonts w:ascii="Courier New" w:eastAsia="Times New Roman" w:hAnsi="Courier New" w:cs="Courier New"/>
-          <w:color w:val="000000"/>
-          <w:sz w:val="16"/>
-          <w:szCs w:val="16"/>
-          <w:lang w:val="en-US" w:eastAsia="ru-RU"/>
-        </w:rPr>
-      </w:pPr>
-      <w:r>
-        <w:rPr>
-          <w:rFonts w:ascii="Courier New" w:eastAsia="Times New Roman" w:hAnsi="Courier New" w:cs="Courier New"/>
-          <w:color w:val="000000"/>
-          <w:sz w:val="16"/>
-          <w:szCs w:val="16"/>
-          <w:lang w:val="en-US" w:eastAsia="ru-RU"/>
-        </w:rPr>
-        <w:t xml:space="preserve">    }</w:t>
-      </w:r>
-    </w:p>
-    <w:p>
-      <w:pPr>
-        <w:shd w:val="clear" w:color="auto" w:fill="FFFFFF"/>
-        <w:ind w:firstLine="0"/>
-        <w:jc w:val="left"/>
-        <w:rPr>
-          <w:rFonts w:ascii="Courier New" w:eastAsia="Times New Roman" w:hAnsi="Courier New" w:cs="Courier New"/>
-          <w:color w:val="000000"/>
-          <w:sz w:val="16"/>
-          <w:szCs w:val="16"/>
-          <w:lang w:val="en-US" w:eastAsia="ru-RU"/>
-        </w:rPr>
-      </w:pPr>
-    </w:p>
-    <w:p>
-      <w:pPr>
-        <w:shd w:val="clear" w:color="auto" w:fill="FFFFFF"/>
-        <w:ind w:firstLine="0"/>
-        <w:jc w:val="left"/>
-        <w:rPr>
-          <w:rFonts w:ascii="Courier New" w:eastAsia="Times New Roman" w:hAnsi="Courier New" w:cs="Courier New"/>
-          <w:color w:val="000000"/>
-          <w:sz w:val="16"/>
-          <w:szCs w:val="16"/>
-          <w:lang w:val="en-US" w:eastAsia="ru-RU"/>
-        </w:rPr>
-      </w:pPr>
-      <w:r>
-        <w:rPr>
-          <w:rFonts w:ascii="Courier New" w:eastAsia="Times New Roman" w:hAnsi="Courier New" w:cs="Courier New"/>
-          <w:color w:val="000000"/>
-          <w:sz w:val="16"/>
-          <w:szCs w:val="16"/>
-          <w:lang w:val="en-US" w:eastAsia="ru-RU"/>
-        </w:rPr>
-        <w:t xml:space="preserve">    </w:t>
-      </w:r>
-      <w:proofErr w:type="gramStart"/>
-      <w:r>
-        <w:rPr>
-          <w:rFonts w:ascii="Courier New" w:eastAsia="Times New Roman" w:hAnsi="Courier New" w:cs="Courier New"/>
-          <w:color w:val="000000"/>
-          <w:sz w:val="16"/>
-          <w:szCs w:val="16"/>
-          <w:lang w:val="en-US" w:eastAsia="ru-RU"/>
-        </w:rPr>
-        <w:t>set1()</w:t>
-      </w:r>
-      <w:proofErr w:type="gramEnd"/>
-    </w:p>
-    <w:p>
-      <w:pPr>
-        <w:shd w:val="clear" w:color="auto" w:fill="FFFFFF"/>
-        <w:ind w:firstLine="0"/>
-        <w:jc w:val="left"/>
-        <w:rPr>
-          <w:rFonts w:ascii="Courier New" w:eastAsia="Times New Roman" w:hAnsi="Courier New" w:cs="Courier New"/>
-          <w:color w:val="000000"/>
-          <w:sz w:val="16"/>
-          <w:szCs w:val="16"/>
-          <w:lang w:val="en-US" w:eastAsia="ru-RU"/>
-        </w:rPr>
-      </w:pPr>
-      <w:r>
-        <w:rPr>
-          <w:rFonts w:ascii="Courier New" w:eastAsia="Times New Roman" w:hAnsi="Courier New" w:cs="Courier New"/>
-          <w:color w:val="000000"/>
-          <w:sz w:val="16"/>
-          <w:szCs w:val="16"/>
-          <w:lang w:val="en-US" w:eastAsia="ru-RU"/>
-        </w:rPr>
-        <w:t xml:space="preserve">    </w:t>
-      </w:r>
-      <w:proofErr w:type="gramStart"/>
-      <w:r>
-        <w:rPr>
-          <w:rFonts w:ascii="Courier New" w:eastAsia="Times New Roman" w:hAnsi="Courier New" w:cs="Courier New"/>
-          <w:color w:val="000000"/>
-          <w:sz w:val="16"/>
-          <w:szCs w:val="16"/>
-          <w:lang w:val="en-US" w:eastAsia="ru-RU"/>
-        </w:rPr>
-        <w:t>set2()</w:t>
-      </w:r>
-      <w:proofErr w:type="gramEnd"/>
-    </w:p>
-    <w:p>
-      <w:pPr>
-        <w:shd w:val="clear" w:color="auto" w:fill="FFFFFF"/>
-        <w:ind w:firstLine="0"/>
-        <w:jc w:val="left"/>
-        <w:rPr>
-          <w:rFonts w:ascii="Courier New" w:eastAsia="Times New Roman" w:hAnsi="Courier New" w:cs="Courier New"/>
-          <w:color w:val="000000"/>
-          <w:sz w:val="16"/>
-          <w:szCs w:val="16"/>
-          <w:lang w:val="en-US" w:eastAsia="ru-RU"/>
-        </w:rPr>
-      </w:pPr>
-    </w:p>
-    <w:p>
-      <w:pPr>
-        <w:shd w:val="clear" w:color="auto" w:fill="FFFFFF"/>
-        <w:ind w:firstLine="0"/>
-        <w:jc w:val="left"/>
-        <w:rPr>
-          <w:rFonts w:ascii="Courier New" w:eastAsia="Times New Roman" w:hAnsi="Courier New" w:cs="Courier New"/>
-          <w:color w:val="000000"/>
-          <w:sz w:val="16"/>
-          <w:szCs w:val="16"/>
-          <w:lang w:val="en-US" w:eastAsia="ru-RU"/>
-        </w:rPr>
-      </w:pPr>
-      <w:r>
-        <w:rPr>
-          <w:rFonts w:ascii="Courier New" w:eastAsia="Times New Roman" w:hAnsi="Courier New" w:cs="Courier New"/>
-          <w:color w:val="000000"/>
-          <w:sz w:val="16"/>
-          <w:szCs w:val="16"/>
-          <w:lang w:val="en-US" w:eastAsia="ru-RU"/>
-        </w:rPr>
-        <w:t xml:space="preserve">    </w:t>
-      </w:r>
-      <w:proofErr w:type="spellStart"/>
-      <w:proofErr w:type="gramStart"/>
-      <w:r>
-        <w:rPr>
-          <w:rFonts w:ascii="Courier New" w:eastAsia="Times New Roman" w:hAnsi="Courier New" w:cs="Courier New"/>
-          <w:color w:val="000000"/>
-          <w:sz w:val="16"/>
-          <w:szCs w:val="16"/>
-          <w:lang w:val="en-US" w:eastAsia="ru-RU"/>
-        </w:rPr>
-        <w:t>key.map</w:t>
-      </w:r>
-      <w:proofErr w:type="spellEnd"/>
-      <w:r>
-        <w:rPr>
-          <w:rFonts w:ascii="Courier New" w:eastAsia="Times New Roman" w:hAnsi="Courier New" w:cs="Courier New"/>
-          <w:color w:val="000000"/>
-          <w:sz w:val="16"/>
-          <w:szCs w:val="16"/>
-          <w:lang w:val="en-US" w:eastAsia="ru-RU"/>
-        </w:rPr>
-        <w:t>(</w:t>
-      </w:r>
-      <w:proofErr w:type="gramEnd"/>
-      <w:r>
-        <w:rPr>
-          <w:rFonts w:ascii="Courier New" w:eastAsia="Times New Roman" w:hAnsi="Courier New" w:cs="Courier New"/>
-          <w:color w:val="000000"/>
-          <w:sz w:val="16"/>
-          <w:szCs w:val="16"/>
-          <w:lang w:val="en-US" w:eastAsia="ru-RU"/>
-        </w:rPr>
-        <w:t xml:space="preserve">e </w:t>
-      </w:r>
-      <w:r>
-        <w:rPr>
-          <w:rFonts w:ascii="Courier New" w:eastAsia="Times New Roman" w:hAnsi="Courier New" w:cs="Courier New"/>
-          <w:b/>
-          <w:bCs/>
-          <w:color w:val="804000"/>
-          <w:sz w:val="16"/>
-          <w:szCs w:val="16"/>
-          <w:lang w:val="en-US" w:eastAsia="ru-RU"/>
-        </w:rPr>
         <w:t>=&gt;</w:t>
       </w:r>
       <w:r>
@@ -17175,31 +17216,41 @@
           <w:color w:val="000000"/>
           <w:sz w:val="16"/>
           <w:szCs w:val="16"/>
-          <w:lang w:val="en-US" w:eastAsia="ru-RU"/>
-        </w:rPr>
-      </w:pPr>
-      <w:r>
-        <w:rPr>
-          <w:rFonts w:ascii="Courier New" w:eastAsia="Times New Roman" w:hAnsi="Courier New" w:cs="Courier New"/>
-          <w:color w:val="000000"/>
-          <w:sz w:val="16"/>
-          <w:szCs w:val="16"/>
-          <w:lang w:val="en-US" w:eastAsia="ru-RU"/>
-        </w:rPr>
-        <w:t xml:space="preserve">  }</w:t>
-      </w:r>
-    </w:p>
-    <w:p>
-      <w:pPr>
-        <w:shd w:val="clear" w:color="auto" w:fill="FFFFFF"/>
-        <w:ind w:firstLine="0"/>
-        <w:jc w:val="left"/>
-        <w:rPr>
-          <w:rFonts w:ascii="Courier New" w:eastAsia="Times New Roman" w:hAnsi="Courier New" w:cs="Courier New"/>
-          <w:color w:val="000000"/>
-          <w:sz w:val="16"/>
-          <w:szCs w:val="16"/>
-          <w:lang w:val="en-US" w:eastAsia="ru-RU"/>
+          <w:lang w:eastAsia="ru-RU"/>
+        </w:rPr>
+      </w:pPr>
+      <w:r>
+        <w:rPr>
+          <w:rFonts w:ascii="Courier New" w:eastAsia="Times New Roman" w:hAnsi="Courier New" w:cs="Courier New"/>
+          <w:color w:val="000000"/>
+          <w:sz w:val="16"/>
+          <w:szCs w:val="16"/>
+          <w:lang w:val="en-US" w:eastAsia="ru-RU"/>
+        </w:rPr>
+        <w:t xml:space="preserve">  </w:t>
+      </w:r>
+      <w:r>
+        <w:rPr>
+          <w:rFonts w:ascii="Courier New" w:eastAsia="Times New Roman" w:hAnsi="Courier New" w:cs="Courier New"/>
+          <w:color w:val="000000"/>
+          <w:sz w:val="16"/>
+          <w:szCs w:val="16"/>
+          <w:lang w:eastAsia="ru-RU"/>
+        </w:rPr>
+        <w:t>}</w:t>
+      </w:r>
+    </w:p>
+    <w:p>
+      <w:pPr>
+        <w:shd w:val="clear" w:color="auto" w:fill="FFFFFF"/>
+        <w:ind w:firstLine="0"/>
+        <w:jc w:val="left"/>
+        <w:rPr>
+          <w:rFonts w:ascii="Courier New" w:eastAsia="Times New Roman" w:hAnsi="Courier New" w:cs="Courier New"/>
+          <w:color w:val="000000"/>
+          <w:sz w:val="16"/>
+          <w:szCs w:val="16"/>
+          <w:lang w:eastAsia="ru-RU"/>
         </w:rPr>
       </w:pPr>
     </w:p>
@@ -18999,54 +19050,64 @@
           <w:color w:val="000000"/>
           <w:sz w:val="16"/>
           <w:szCs w:val="16"/>
-          <w:lang w:val="en-US" w:eastAsia="ru-RU"/>
-        </w:rPr>
-      </w:pPr>
-      <w:r>
-        <w:rPr>
-          <w:rFonts w:ascii="Courier New" w:eastAsia="Times New Roman" w:hAnsi="Courier New" w:cs="Courier New"/>
-          <w:color w:val="000000"/>
-          <w:sz w:val="16"/>
-          <w:szCs w:val="16"/>
-          <w:lang w:val="en-US" w:eastAsia="ru-RU"/>
-        </w:rPr>
-        <w:t xml:space="preserve">    }</w:t>
-      </w:r>
-    </w:p>
-    <w:p>
-      <w:pPr>
-        <w:shd w:val="clear" w:color="auto" w:fill="FFFFFF"/>
-        <w:ind w:firstLine="0"/>
-        <w:jc w:val="left"/>
-        <w:rPr>
-          <w:rFonts w:ascii="Courier New" w:eastAsia="Times New Roman" w:hAnsi="Courier New" w:cs="Courier New"/>
-          <w:color w:val="000000"/>
-          <w:sz w:val="16"/>
-          <w:szCs w:val="16"/>
-          <w:lang w:val="en-US" w:eastAsia="ru-RU"/>
-        </w:rPr>
-      </w:pPr>
-    </w:p>
-    <w:p>
-      <w:pPr>
-        <w:shd w:val="clear" w:color="auto" w:fill="FFFFFF"/>
-        <w:ind w:firstLine="0"/>
-        <w:jc w:val="left"/>
-        <w:rPr>
-          <w:rFonts w:ascii="Courier New" w:eastAsia="Times New Roman" w:hAnsi="Courier New" w:cs="Courier New"/>
-          <w:color w:val="000000"/>
-          <w:sz w:val="16"/>
-          <w:szCs w:val="16"/>
-          <w:lang w:val="en-US" w:eastAsia="ru-RU"/>
-        </w:rPr>
-      </w:pPr>
-      <w:r>
-        <w:rPr>
-          <w:rFonts w:ascii="Courier New" w:eastAsia="Times New Roman" w:hAnsi="Courier New" w:cs="Courier New"/>
-          <w:color w:val="000000"/>
-          <w:sz w:val="16"/>
-          <w:szCs w:val="16"/>
-          <w:lang w:val="en-US" w:eastAsia="ru-RU"/>
+          <w:lang w:eastAsia="ru-RU"/>
+        </w:rPr>
+      </w:pPr>
+      <w:r>
+        <w:rPr>
+          <w:rFonts w:ascii="Courier New" w:eastAsia="Times New Roman" w:hAnsi="Courier New" w:cs="Courier New"/>
+          <w:color w:val="000000"/>
+          <w:sz w:val="16"/>
+          <w:szCs w:val="16"/>
+          <w:lang w:val="en-US" w:eastAsia="ru-RU"/>
+        </w:rPr>
+        <w:t xml:space="preserve">    </w:t>
+      </w:r>
+      <w:r>
+        <w:rPr>
+          <w:rFonts w:ascii="Courier New" w:eastAsia="Times New Roman" w:hAnsi="Courier New" w:cs="Courier New"/>
+          <w:color w:val="000000"/>
+          <w:sz w:val="16"/>
+          <w:szCs w:val="16"/>
+          <w:lang w:eastAsia="ru-RU"/>
+        </w:rPr>
+        <w:t>}</w:t>
+      </w:r>
+    </w:p>
+    <w:p>
+      <w:pPr>
+        <w:shd w:val="clear" w:color="auto" w:fill="FFFFFF"/>
+        <w:ind w:firstLine="0"/>
+        <w:jc w:val="left"/>
+        <w:rPr>
+          <w:rFonts w:ascii="Courier New" w:eastAsia="Times New Roman" w:hAnsi="Courier New" w:cs="Courier New"/>
+          <w:color w:val="000000"/>
+          <w:sz w:val="16"/>
+          <w:szCs w:val="16"/>
+          <w:lang w:eastAsia="ru-RU"/>
+        </w:rPr>
+      </w:pPr>
+    </w:p>
+    <w:p>
+      <w:pPr>
+        <w:shd w:val="clear" w:color="auto" w:fill="FFFFFF"/>
+        <w:ind w:firstLine="0"/>
+        <w:jc w:val="left"/>
+        <w:rPr>
+          <w:rFonts w:ascii="Courier New" w:eastAsia="Times New Roman" w:hAnsi="Courier New" w:cs="Courier New"/>
+          <w:color w:val="000000"/>
+          <w:sz w:val="16"/>
+          <w:szCs w:val="16"/>
+          <w:lang w:eastAsia="ru-RU"/>
+        </w:rPr>
+      </w:pPr>
+      <w:r>
+        <w:rPr>
+          <w:rFonts w:ascii="Courier New" w:eastAsia="Times New Roman" w:hAnsi="Courier New" w:cs="Courier New"/>
+          <w:color w:val="000000"/>
+          <w:sz w:val="16"/>
+          <w:szCs w:val="16"/>
+          <w:lang w:eastAsia="ru-RU"/>
         </w:rPr>
         <w:t xml:space="preserve">    (1 </w:t>
       </w:r>
@@ -19058,7 +19119,7 @@
           <w:color w:val="804000"/>
           <w:sz w:val="16"/>
           <w:szCs w:val="16"/>
-          <w:lang w:val="en-US" w:eastAsia="ru-RU"/>
+          <w:lang w:eastAsia="ru-RU"/>
         </w:rPr>
         <w:t>-</w:t>
       </w:r>
@@ -19068,31 +19129,29 @@
           <w:color w:val="000000"/>
           <w:sz w:val="16"/>
           <w:szCs w:val="16"/>
-          <w:lang w:val="en-US" w:eastAsia="ru-RU"/>
+          <w:lang w:eastAsia="ru-RU"/>
         </w:rPr>
         <w:t xml:space="preserve"> </w:t>
       </w:r>
-      <w:proofErr w:type="gramStart"/>
-      <w:r>
-        <w:rPr>
-          <w:rFonts w:ascii="Courier New" w:eastAsia="Times New Roman" w:hAnsi="Courier New" w:cs="Courier New"/>
-          <w:color w:val="000000"/>
-          <w:sz w:val="16"/>
-          <w:szCs w:val="16"/>
-          <w:lang w:val="en-US" w:eastAsia="ru-RU"/>
-        </w:rPr>
-        <w:t>t1</w:t>
-      </w:r>
-      <w:proofErr w:type="gramEnd"/>
-      <w:r>
-        <w:rPr>
-          <w:rFonts w:ascii="Courier New" w:eastAsia="Times New Roman" w:hAnsi="Courier New" w:cs="Courier New"/>
-          <w:color w:val="000000"/>
-          <w:sz w:val="16"/>
-          <w:szCs w:val="16"/>
-          <w:lang w:val="en-US" w:eastAsia="ru-RU"/>
-        </w:rPr>
-        <w:t xml:space="preserve">) </w:t>
+      <w:r>
+        <w:rPr>
+          <w:rFonts w:ascii="Courier New" w:eastAsia="Times New Roman" w:hAnsi="Courier New" w:cs="Courier New"/>
+          <w:color w:val="000000"/>
+          <w:sz w:val="16"/>
+          <w:szCs w:val="16"/>
+          <w:lang w:val="en-US" w:eastAsia="ru-RU"/>
+        </w:rPr>
+        <w:t>t</w:t>
+      </w:r>
+      <w:r>
+        <w:rPr>
+          <w:rFonts w:ascii="Courier New" w:eastAsia="Times New Roman" w:hAnsi="Courier New" w:cs="Courier New"/>
+          <w:color w:val="000000"/>
+          <w:sz w:val="16"/>
+          <w:szCs w:val="16"/>
+          <w:lang w:eastAsia="ru-RU"/>
+        </w:rPr>
+        <w:t xml:space="preserve">1) </w:t>
       </w:r>
       <w:r>
         <w:rPr>
@@ -19102,7 +19161,7 @@
           <w:color w:val="804000"/>
           <w:sz w:val="16"/>
           <w:szCs w:val="16"/>
-          <w:lang w:val="en-US" w:eastAsia="ru-RU"/>
+          <w:lang w:eastAsia="ru-RU"/>
         </w:rPr>
         <w:t>&amp;</w:t>
       </w:r>
@@ -19112,31 +19171,41 @@
           <w:color w:val="000000"/>
           <w:sz w:val="16"/>
           <w:szCs w:val="16"/>
-          <w:lang w:val="en-US" w:eastAsia="ru-RU"/>
-        </w:rPr>
-        <w:t xml:space="preserve"> Mask</w:t>
-      </w:r>
-    </w:p>
-    <w:p>
-      <w:pPr>
-        <w:shd w:val="clear" w:color="auto" w:fill="FFFFFF"/>
-        <w:ind w:firstLine="0"/>
-        <w:jc w:val="left"/>
-        <w:rPr>
-          <w:rFonts w:ascii="Courier New" w:eastAsia="Times New Roman" w:hAnsi="Courier New" w:cs="Courier New"/>
-          <w:color w:val="000000"/>
-          <w:sz w:val="16"/>
-          <w:szCs w:val="16"/>
-          <w:lang w:val="en-US" w:eastAsia="ru-RU"/>
-        </w:rPr>
-      </w:pPr>
-      <w:r>
-        <w:rPr>
-          <w:rFonts w:ascii="Courier New" w:eastAsia="Times New Roman" w:hAnsi="Courier New" w:cs="Courier New"/>
-          <w:color w:val="000000"/>
-          <w:sz w:val="16"/>
-          <w:szCs w:val="16"/>
-          <w:lang w:val="en-US" w:eastAsia="ru-RU"/>
+          <w:lang w:eastAsia="ru-RU"/>
+        </w:rPr>
+        <w:t xml:space="preserve"> </w:t>
+      </w:r>
+      <w:r>
+        <w:rPr>
+          <w:rFonts w:ascii="Courier New" w:eastAsia="Times New Roman" w:hAnsi="Courier New" w:cs="Courier New"/>
+          <w:color w:val="000000"/>
+          <w:sz w:val="16"/>
+          <w:szCs w:val="16"/>
+          <w:lang w:val="en-US" w:eastAsia="ru-RU"/>
+        </w:rPr>
+        <w:t>Mask</w:t>
+      </w:r>
+    </w:p>
+    <w:p>
+      <w:pPr>
+        <w:shd w:val="clear" w:color="auto" w:fill="FFFFFF"/>
+        <w:ind w:firstLine="0"/>
+        <w:jc w:val="left"/>
+        <w:rPr>
+          <w:rFonts w:ascii="Courier New" w:eastAsia="Times New Roman" w:hAnsi="Courier New" w:cs="Courier New"/>
+          <w:color w:val="000000"/>
+          <w:sz w:val="16"/>
+          <w:szCs w:val="16"/>
+          <w:lang w:eastAsia="ru-RU"/>
+        </w:rPr>
+      </w:pPr>
+      <w:r>
+        <w:rPr>
+          <w:rFonts w:ascii="Courier New" w:eastAsia="Times New Roman" w:hAnsi="Courier New" w:cs="Courier New"/>
+          <w:color w:val="000000"/>
+          <w:sz w:val="16"/>
+          <w:szCs w:val="16"/>
+          <w:lang w:eastAsia="ru-RU"/>
         </w:rPr>
         <w:t xml:space="preserve">  }</w:t>
       </w:r>
@@ -19151,7 +19220,7 @@
           <w:color w:val="000000"/>
           <w:sz w:val="16"/>
           <w:szCs w:val="16"/>
-          <w:lang w:val="en-US" w:eastAsia="ru-RU"/>
+          <w:lang w:eastAsia="ru-RU"/>
         </w:rPr>
       </w:pPr>
     </w:p>
@@ -19667,13 +19736,7 @@
         <w:t xml:space="preserve">kriptografea.narod.ru </w:t>
       </w:r>
       <w:r>
-        <w:t xml:space="preserve">[Электронный ресурс] // </w:t>
-      </w:r>
-      <w:r>
-        <w:t>Криптография</w:t>
-      </w:r>
-      <w:r>
-        <w:t xml:space="preserve"> - </w:t>
+        <w:t xml:space="preserve">[Электронный ресурс] // Криптография - </w:t>
       </w:r>
       <w:hyperlink r:id="rId12" w:history="1">
         <w:r>
@@ -21278,6 +21341,33 @@
       <w:u w:val="single"/>
     </w:rPr>
   </w:style>
+  <w:style w:type="paragraph" w:styleId="af1">
+    <w:name w:val="Balloon Text"/>
+    <w:basedOn w:val="a"/>
+    <w:link w:val="af2"/>
+    <w:uiPriority w:val="99"/>
+    <w:semiHidden/>
+    <w:unhideWhenUsed/>
+    <w:rsid w:val="000637EA"/>
+    <w:rPr>
+      <w:rFonts w:ascii="Segoe UI" w:hAnsi="Segoe UI" w:cs="Segoe UI"/>
+      <w:sz w:val="18"/>
+      <w:szCs w:val="18"/>
+    </w:rPr>
+  </w:style>
+  <w:style w:type="character" w:customStyle="1" w:styleId="af2">
+    <w:name w:val="Текст выноски Знак"/>
+    <w:basedOn w:val="a0"/>
+    <w:link w:val="af1"/>
+    <w:uiPriority w:val="99"/>
+    <w:semiHidden/>
+    <w:rsid w:val="000637EA"/>
+    <w:rPr>
+      <w:rFonts w:ascii="Segoe UI" w:eastAsia="Calibri" w:hAnsi="Segoe UI" w:cs="Segoe UI"/>
+      <w:sz w:val="18"/>
+      <w:szCs w:val="18"/>
+    </w:rPr>
+  </w:style>
 </w:styles>
 </file>
 
@@ -21547,7 +21637,7 @@
 </file>
 
 <file path=customXml/itemProps1.xml><?xml version="1.0" encoding="utf-8"?>
-<ds:datastoreItem xmlns:ds="http://schemas.openxmlformats.org/officeDocument/2006/customXml" ds:itemID="{046FC38B-7895-4EBF-A4DD-E2BEE7AD3C9A}">
+<ds:datastoreItem xmlns:ds="http://schemas.openxmlformats.org/officeDocument/2006/customXml" ds:itemID="{50060545-B308-4D00-BB96-7CAE9C4587ED}">
   <ds:schemaRefs>
     <ds:schemaRef ds:uri="http://schemas.openxmlformats.org/officeDocument/2006/bibliography"/>
   </ds:schemaRefs>

</xml_diff>